<commit_message>
Registrando cambios de los servicios de migracionms y personaes
</commit_message>
<xml_diff>
--- a/Documentación Técnica.docx
+++ b/Documentación Técnica.docx
@@ -163,12 +163,12 @@
       </w:r>
       <w:r>
         <w:rPr>
-          <w:rFonts w:ascii="Arial" w:hAnsi="Arial" w:cs="Arial"/>
           <w:b w:val="0"/>
-          <w:sz w:val="24"/>
-          <w:lang w:val="es-ES"/>
-        </w:rPr>
-        <w:t>Migración Magic XPI</w:t>
+          <w:sz w:val="20"/>
+          <w:szCs w:val="20"/>
+          <w:lang w:val="es-EC"/>
+        </w:rPr>
+        <w:t>MigracionMS</w:t>
       </w:r>
       <w:r>
         <w:rPr>
@@ -243,14 +243,21 @@
       </w:r>
       <w:r>
         <w:rPr>
-          <w:rFonts w:ascii="Arial" w:hAnsi="Arial"/>
-          <w:color w:val="000000"/>
-          <w:sz w:val="22"/>
-          <w:szCs w:val="22"/>
-          <w:shd w:val="clear" w:color="auto" w:fill="FFFFFE"/>
-          <w:lang w:val="es-ES"/>
-        </w:rPr>
-        <w:t>Magic XPI</w:t>
+          <w:b w:val="0"/>
+          <w:sz w:val="20"/>
+          <w:szCs w:val="20"/>
+          <w:lang w:val="es-EC"/>
+        </w:rPr>
+        <w:t xml:space="preserve"> </w:t>
+      </w:r>
+      <w:r>
+        <w:rPr>
+          <w:b w:val="0"/>
+          <w:sz w:val="20"/>
+          <w:szCs w:val="20"/>
+          <w:lang w:val="es-EC"/>
+        </w:rPr>
+        <w:t>MigracionMS</w:t>
       </w:r>
     </w:p>
     <w:p>
@@ -942,6 +949,9 @@
           <w:p>
             <w:pPr>
               <w:pStyle w:val="DocTitle"/>
+              <w:tabs>
+                <w:tab w:val="center" w:pos="2339"/>
+              </w:tabs>
               <w:jc w:val="left"/>
               <w:rPr>
                 <w:b w:val="0"/>
@@ -957,7 +967,16 @@
                 <w:szCs w:val="20"/>
                 <w:lang w:val="es-EC"/>
               </w:rPr>
-              <w:t>Migración Magic XPI</w:t>
+              <w:t>MigracionMS</w:t>
+            </w:r>
+            <w:r>
+              <w:rPr>
+                <w:b w:val="0"/>
+                <w:sz w:val="20"/>
+                <w:szCs w:val="20"/>
+                <w:lang w:val="es-EC"/>
+              </w:rPr>
+              <w:tab/>
             </w:r>
           </w:p>
         </w:tc>
@@ -1237,13 +1256,11 @@
             </w:pPr>
             <w:r>
               <w:rPr>
-                <w:rFonts w:ascii="Arial" w:hAnsi="Arial" w:cs="Arial"/>
-                <w:color w:val="000000"/>
-                <w:sz w:val="18"/>
-                <w:szCs w:val="18"/>
+                <w:b/>
+                <w:szCs w:val="20"/>
                 <w:lang w:val="es-EC"/>
               </w:rPr>
-              <w:t>GSAInterfaceWS</w:t>
+              <w:t>MigracionMS</w:t>
             </w:r>
           </w:p>
         </w:tc>
@@ -1270,17 +1287,7 @@
                 <w:szCs w:val="18"/>
                 <w:lang w:val="es-EC"/>
               </w:rPr>
-              <w:t xml:space="preserve">Proyecto de </w:t>
-            </w:r>
-            <w:r>
-              <w:rPr>
-                <w:rFonts w:ascii="Arial" w:hAnsi="Arial" w:cs="Arial"/>
-                <w:color w:val="000000"/>
-                <w:sz w:val="18"/>
-                <w:szCs w:val="18"/>
-                <w:lang w:val="es-EC"/>
-              </w:rPr>
-              <w:t>integración</w:t>
+              <w:t>Actualizacion de personas</w:t>
             </w:r>
           </w:p>
         </w:tc>
@@ -1441,7 +1448,14 @@
           <w:noProof/>
           <w:lang w:val="es-EC"/>
         </w:rPr>
-        <w:t xml:space="preserve"> IntegraciónLegado</w:t>
+        <w:t xml:space="preserve"> </w:t>
+      </w:r>
+      <w:r>
+        <w:rPr>
+          <w:noProof/>
+          <w:lang w:val="es-EC"/>
+        </w:rPr>
+        <w:t>MigracionMS</w:t>
       </w:r>
     </w:p>
     <w:p>
@@ -1461,7 +1475,7 @@
           <w:noProof/>
           <w:lang w:val="es-EC"/>
         </w:rPr>
-        <w:t>appsettings</w:t>
+        <w:t>IRepository</w:t>
       </w:r>
     </w:p>
     <w:p>
@@ -1481,13 +1495,8 @@
           <w:noProof/>
           <w:lang w:val="es-EC"/>
         </w:rPr>
-        <w:t xml:space="preserve">Contrato </w:t>
+        <w:t>RepositoryImpl</w:t>
       </w:r>
-      <w:proofErr w:type="spellStart"/>
-      <w:r>
-        <w:t>GSAInterfaceWS</w:t>
-      </w:r>
-      <w:proofErr w:type="spellEnd"/>
     </w:p>
     <w:p>
       <w:pPr>
@@ -1496,74 +1505,10 @@
           <w:ilvl w:val="1"/>
           <w:numId w:val="38"/>
         </w:numPr>
-        <w:rPr>
-          <w:noProof/>
-          <w:lang w:val="es-EC"/>
-        </w:rPr>
       </w:pPr>
       <w:r>
-        <w:rPr>
-          <w:noProof/>
-          <w:lang w:val="es-EC"/>
-        </w:rPr>
-        <w:t>Command-&gt;Consumer</w:t>
+        <w:t>ServiceImpl</w:t>
       </w:r>
-    </w:p>
-    <w:p>
-      <w:pPr>
-        <w:pStyle w:val="Prrafodelista"/>
-        <w:numPr>
-          <w:ilvl w:val="2"/>
-          <w:numId w:val="38"/>
-        </w:numPr>
-      </w:pPr>
-      <w:proofErr w:type="spellStart"/>
-      <w:r>
-        <w:t>ConsultaGSAPerfilDetControlesCommand</w:t>
-      </w:r>
-      <w:proofErr w:type="spellEnd"/>
-    </w:p>
-    <w:p>
-      <w:pPr>
-        <w:pStyle w:val="Prrafodelista"/>
-        <w:numPr>
-          <w:ilvl w:val="2"/>
-          <w:numId w:val="38"/>
-        </w:numPr>
-      </w:pPr>
-      <w:proofErr w:type="spellStart"/>
-      <w:r>
-        <w:t>ConsultaGSAPerfilProgramasCommand</w:t>
-      </w:r>
-      <w:proofErr w:type="spellEnd"/>
-    </w:p>
-    <w:p>
-      <w:pPr>
-        <w:pStyle w:val="Prrafodelista"/>
-        <w:numPr>
-          <w:ilvl w:val="2"/>
-          <w:numId w:val="38"/>
-        </w:numPr>
-      </w:pPr>
-      <w:proofErr w:type="spellStart"/>
-      <w:r>
-        <w:t>ConsultaGSAPerfilUsuarioCommand</w:t>
-      </w:r>
-      <w:proofErr w:type="spellEnd"/>
-    </w:p>
-    <w:p>
-      <w:pPr>
-        <w:pStyle w:val="Prrafodelista"/>
-        <w:numPr>
-          <w:ilvl w:val="2"/>
-          <w:numId w:val="38"/>
-        </w:numPr>
-      </w:pPr>
-      <w:proofErr w:type="spellStart"/>
-      <w:r>
-        <w:t>ConsultaGSAUsuarioPerfilCommand</w:t>
-      </w:r>
-      <w:proofErr w:type="spellEnd"/>
     </w:p>
     <w:p>
       <w:pPr>
@@ -1573,11 +1518,14 @@
           <w:numId w:val="38"/>
         </w:numPr>
       </w:pPr>
-      <w:proofErr w:type="spellStart"/>
       <w:r>
-        <w:t>ServiceImpl</w:t>
+        <w:rPr>
+          <w:rFonts w:ascii="Calibri" w:hAnsi="Calibri" w:cs="Arial"/>
+          <w:kern w:val="32"/>
+          <w:sz w:val="24"/>
+        </w:rPr>
+        <w:t>Convert</w:t>
       </w:r>
-      <w:proofErr w:type="spellEnd"/>
     </w:p>
     <w:p>
       <w:pPr>
@@ -1587,11 +1535,32 @@
           <w:numId w:val="38"/>
         </w:numPr>
       </w:pPr>
-      <w:proofErr w:type="spellStart"/>
       <w:r>
-        <w:t>ControllerImpl</w:t>
+        <w:rPr>
+          <w:rFonts w:ascii="Calibri" w:hAnsi="Calibri" w:cs="Arial"/>
+          <w:kern w:val="32"/>
+          <w:sz w:val="24"/>
+        </w:rPr>
+        <w:t>MigracionMS.cspro</w:t>
       </w:r>
-      <w:proofErr w:type="spellEnd"/>
+      <w:r>
+        <w:rPr>
+          <w:rFonts w:ascii="Calibri" w:hAnsi="Calibri" w:cs="Arial"/>
+          <w:kern w:val="32"/>
+          <w:sz w:val="24"/>
+        </w:rPr>
+        <w:t>j</w:t>
+      </w:r>
+    </w:p>
+    <w:p>
+      <w:r>
+        <w:t>Servicio PersonaES</w:t>
+      </w:r>
+    </w:p>
+    <w:p>
+      <w:r>
+        <w:tab/>
+      </w:r>
     </w:p>
     <w:p>
       <w:pPr>
@@ -1640,14 +1609,42 @@
           <w:color w:val="000A1E"/>
           <w:lang w:val="es-EC"/>
         </w:rPr>
-        <w:t xml:space="preserve">Una vez instalada la plataforma d Magic xpi 4.13, </w:t>
+        <w:t xml:space="preserve">Una vez </w:t>
       </w:r>
       <w:r>
         <w:rPr>
           <w:color w:val="000A1E"/>
           <w:lang w:val="es-EC"/>
         </w:rPr>
-        <w:t>proceder con el despliegue de los ajustes en los métodos de comunicación, considerando el nuevo contrato.</w:t>
+        <w:t>hechos los cambios en la capacidad del servicio</w:t>
+      </w:r>
+      <w:r>
+        <w:rPr>
+          <w:color w:val="000A1E"/>
+          <w:lang w:val="es-EC"/>
+        </w:rPr>
+        <w:t xml:space="preserve">, </w:t>
+      </w:r>
+      <w:r>
+        <w:rPr>
+          <w:color w:val="000A1E"/>
+          <w:lang w:val="es-EC"/>
+        </w:rPr>
+        <w:t xml:space="preserve">proceder con el despliegue de los ajustes </w:t>
+      </w:r>
+      <w:r>
+        <w:rPr>
+          <w:color w:val="000A1E"/>
+          <w:lang w:val="es-EC"/>
+        </w:rPr>
+        <w:t>mencionados en este documento</w:t>
+      </w:r>
+      <w:r>
+        <w:rPr>
+          <w:color w:val="000A1E"/>
+          <w:lang w:val="es-EC"/>
+        </w:rPr>
+        <w:t>.</w:t>
       </w:r>
     </w:p>
     <w:p>
@@ -1704,6 +1701,7 @@
           <w:color w:val="000000"/>
           <w:sz w:val="22"/>
           <w:szCs w:val="22"/>
+          <w:lang w:val="es-EC"/>
         </w:rPr>
       </w:pPr>
       <w:r>
@@ -1713,22 +1711,34 @@
           <w:bCs/>
           <w:kern w:val="32"/>
           <w:sz w:val="24"/>
+          <w:lang w:val="es-EC"/>
         </w:rPr>
         <w:lastRenderedPageBreak/>
-        <w:t>Sistema/</w:t>
+        <w:t xml:space="preserve">Sistema/Módulo: </w:t>
       </w:r>
-      <w:proofErr w:type="spellStart"/>
       <w:r>
+        <w:rPr>
+          <w:rFonts w:asciiTheme="minorHAnsi" w:hAnsiTheme="minorHAnsi" w:cstheme="minorHAnsi"/>
+          <w:b/>
+          <w:color w:val="000000"/>
+          <w:sz w:val="22"/>
+          <w:szCs w:val="22"/>
+          <w:lang w:val="es-EC"/>
+        </w:rPr>
+        <w:t>MigracionMS</w:t>
+      </w:r>
+    </w:p>
+    <w:p>
+      <w:pPr>
         <w:rPr>
           <w:rFonts w:ascii="Calibri" w:hAnsi="Calibri" w:cs="Arial"/>
           <w:b/>
           <w:bCs/>
           <w:kern w:val="32"/>
           <w:sz w:val="24"/>
-        </w:rPr>
-        <w:t>Módulo</w:t>
-      </w:r>
-      <w:proofErr w:type="spellEnd"/>
+          <w:lang w:val="es-EC"/>
+        </w:rPr>
+      </w:pPr>
       <w:r>
         <w:rPr>
           <w:rFonts w:ascii="Calibri" w:hAnsi="Calibri" w:cs="Arial"/>
@@ -1736,36 +1746,10 @@
           <w:bCs/>
           <w:kern w:val="32"/>
           <w:sz w:val="24"/>
-        </w:rPr>
-        <w:t xml:space="preserve">: </w:t>
+          <w:lang w:val="es-EC"/>
+        </w:rPr>
+        <w:t>IRepository</w:t>
       </w:r>
-      <w:proofErr w:type="spellStart"/>
-      <w:r>
-        <w:rPr>
-          <w:rFonts w:asciiTheme="minorHAnsi" w:hAnsiTheme="minorHAnsi" w:cstheme="minorHAnsi"/>
-          <w:color w:val="000000"/>
-          <w:sz w:val="22"/>
-          <w:szCs w:val="22"/>
-        </w:rPr>
-        <w:t>IntegracionLegadoUS</w:t>
-      </w:r>
-      <w:proofErr w:type="spellEnd"/>
-    </w:p>
-    <w:p>
-      <w:proofErr w:type="spellStart"/>
-      <w:proofErr w:type="gramStart"/>
-      <w:r>
-        <w:rPr>
-          <w:rFonts w:ascii="Calibri" w:hAnsi="Calibri" w:cs="Arial"/>
-          <w:b/>
-          <w:bCs/>
-          <w:kern w:val="32"/>
-          <w:sz w:val="24"/>
-        </w:rPr>
-        <w:t>appsettings.Development.json</w:t>
-      </w:r>
-      <w:proofErr w:type="spellEnd"/>
-      <w:proofErr w:type="gramEnd"/>
     </w:p>
     <w:p>
       <w:pPr>
@@ -1819,17 +1803,26 @@
         <w:rPr>
           <w:lang w:val="es-EC"/>
         </w:rPr>
+        <w:tab/>
         <w:t>Nuevo</w:t>
       </w:r>
       <w:r>
         <w:rPr>
           <w:noProof/>
+          <w:lang w:val="es-EC"/>
+        </w:rPr>
+        <w:t xml:space="preserve"> </w:t>
+      </w:r>
+      <w:r>
+        <w:rPr>
+          <w:noProof/>
+          <w:lang w:val="es-EC"/>
         </w:rPr>
         <w:drawing>
-          <wp:inline distT="0" distB="0" distL="0" distR="0" wp14:anchorId="0F63D9F2" wp14:editId="159985AB">
-            <wp:extent cx="5400040" cy="1842135"/>
-            <wp:effectExtent l="0" t="0" r="0" b="5715"/>
-            <wp:docPr id="690450521" name="Imagen 1" descr="Interfaz de usuario gráfica, Aplicación&#10;&#10;Descripción generada automáticamente"/>
+          <wp:inline distT="0" distB="0" distL="0" distR="0" wp14:anchorId="10305771" wp14:editId="40DCB6FF">
+            <wp:extent cx="6334472" cy="951399"/>
+            <wp:effectExtent l="0" t="0" r="0" b="1270"/>
+            <wp:docPr id="2076508218" name="Imagen 1"/>
             <wp:cNvGraphicFramePr>
               <a:graphicFrameLocks xmlns:a="http://schemas.openxmlformats.org/drawingml/2006/main" noChangeAspect="1"/>
             </wp:cNvGraphicFramePr>
@@ -1837,7 +1830,7 @@
               <a:graphicData uri="http://schemas.openxmlformats.org/drawingml/2006/picture">
                 <pic:pic xmlns:pic="http://schemas.openxmlformats.org/drawingml/2006/picture">
                   <pic:nvPicPr>
-                    <pic:cNvPr id="690450521" name="Imagen 1" descr="Interfaz de usuario gráfica, Aplicación&#10;&#10;Descripción generada automáticamente"/>
+                    <pic:cNvPr id="2076508218" name=""/>
                     <pic:cNvPicPr/>
                   </pic:nvPicPr>
                   <pic:blipFill>
@@ -1849,7 +1842,7 @@
                   <pic:spPr>
                     <a:xfrm>
                       <a:off x="0" y="0"/>
-                      <a:ext cx="5400040" cy="1842135"/>
+                      <a:ext cx="6339613" cy="952171"/>
                     </a:xfrm>
                     <a:prstGeom prst="rect">
                       <a:avLst/>
@@ -1885,7 +1878,6 @@
           <w:lang w:val="es-EC"/>
         </w:rPr>
       </w:pPr>
-      <w:proofErr w:type="spellStart"/>
       <w:r>
         <w:rPr>
           <w:rFonts w:ascii="Calibri" w:hAnsi="Calibri" w:cs="Arial"/>
@@ -1895,81 +1887,147 @@
           <w:sz w:val="24"/>
           <w:lang w:val="es-EC"/>
         </w:rPr>
-        <w:t>GSAInterfaceWS</w:t>
+        <w:t>RepositoryImpl</w:t>
       </w:r>
-      <w:proofErr w:type="spellEnd"/>
     </w:p>
     <w:p>
       <w:pPr>
         <w:rPr>
+          <w:rFonts w:ascii="Calibri" w:hAnsi="Calibri" w:cs="Arial"/>
+          <w:b/>
+          <w:bCs/>
+          <w:kern w:val="32"/>
+          <w:sz w:val="24"/>
           <w:lang w:val="es-EC"/>
         </w:rPr>
       </w:pPr>
       <w:r>
         <w:rPr>
+          <w:rFonts w:ascii="Calibri" w:hAnsi="Calibri" w:cs="Arial"/>
+          <w:b/>
+          <w:bCs/>
+          <w:kern w:val="32"/>
+          <w:sz w:val="24"/>
           <w:lang w:val="es-EC"/>
         </w:rPr>
-        <w:t xml:space="preserve">Anterior </w:t>
+        <w:t>Anterior</w:t>
       </w:r>
       <w:r>
         <w:rPr>
+          <w:rFonts w:ascii="Calibri" w:hAnsi="Calibri" w:cs="Arial"/>
+          <w:b/>
+          <w:bCs/>
+          <w:kern w:val="32"/>
+          <w:sz w:val="24"/>
           <w:lang w:val="es-EC"/>
         </w:rPr>
         <w:tab/>
       </w:r>
       <w:r>
         <w:rPr>
+          <w:rFonts w:ascii="Calibri" w:hAnsi="Calibri" w:cs="Arial"/>
+          <w:b/>
+          <w:bCs/>
+          <w:kern w:val="32"/>
+          <w:sz w:val="24"/>
           <w:lang w:val="es-EC"/>
         </w:rPr>
         <w:tab/>
       </w:r>
       <w:r>
         <w:rPr>
+          <w:rFonts w:ascii="Calibri" w:hAnsi="Calibri" w:cs="Arial"/>
+          <w:b/>
+          <w:bCs/>
+          <w:kern w:val="32"/>
+          <w:sz w:val="24"/>
           <w:lang w:val="es-EC"/>
         </w:rPr>
         <w:tab/>
       </w:r>
       <w:r>
         <w:rPr>
+          <w:rFonts w:ascii="Calibri" w:hAnsi="Calibri" w:cs="Arial"/>
+          <w:b/>
+          <w:bCs/>
+          <w:kern w:val="32"/>
+          <w:sz w:val="24"/>
           <w:lang w:val="es-EC"/>
         </w:rPr>
         <w:tab/>
       </w:r>
       <w:r>
         <w:rPr>
+          <w:rFonts w:ascii="Calibri" w:hAnsi="Calibri" w:cs="Arial"/>
+          <w:b/>
+          <w:bCs/>
+          <w:kern w:val="32"/>
+          <w:sz w:val="24"/>
           <w:lang w:val="es-EC"/>
         </w:rPr>
         <w:tab/>
       </w:r>
       <w:r>
         <w:rPr>
+          <w:rFonts w:ascii="Calibri" w:hAnsi="Calibri" w:cs="Arial"/>
+          <w:b/>
+          <w:bCs/>
+          <w:kern w:val="32"/>
+          <w:sz w:val="24"/>
           <w:lang w:val="es-EC"/>
         </w:rPr>
         <w:tab/>
       </w:r>
       <w:r>
         <w:rPr>
+          <w:rFonts w:ascii="Calibri" w:hAnsi="Calibri" w:cs="Arial"/>
+          <w:b/>
+          <w:bCs/>
+          <w:kern w:val="32"/>
+          <w:sz w:val="24"/>
           <w:lang w:val="es-EC"/>
         </w:rPr>
-        <w:t>Nuev</w:t>
+        <w:tab/>
       </w:r>
       <w:r>
         <w:rPr>
+          <w:rFonts w:ascii="Calibri" w:hAnsi="Calibri" w:cs="Arial"/>
+          <w:b/>
+          <w:bCs/>
+          <w:kern w:val="32"/>
+          <w:sz w:val="24"/>
           <w:lang w:val="es-EC"/>
         </w:rPr>
-        <w:t>o</w:t>
+        <w:tab/>
+        <w:t>Nuevo</w:t>
       </w:r>
     </w:p>
     <w:p>
+      <w:pPr>
+        <w:rPr>
+          <w:rFonts w:ascii="Calibri" w:hAnsi="Calibri" w:cs="Arial"/>
+          <w:b/>
+          <w:bCs/>
+          <w:kern w:val="32"/>
+          <w:sz w:val="24"/>
+          <w:lang w:val="es-EC"/>
+        </w:rPr>
+      </w:pPr>
       <w:r>
         <w:rPr>
+          <w:rFonts w:ascii="Calibri" w:hAnsi="Calibri" w:cs="Arial"/>
+          <w:b/>
+          <w:bCs/>
           <w:noProof/>
+          <w:kern w:val="32"/>
+          <w:sz w:val="24"/>
+          <w:lang w:val="es-EC"/>
         </w:rPr>
         <w:drawing>
-          <wp:inline distT="0" distB="0" distL="0" distR="0" wp14:anchorId="765A70C7" wp14:editId="06A58413">
-            <wp:extent cx="5400040" cy="655320"/>
-            <wp:effectExtent l="0" t="0" r="0" b="0"/>
-            <wp:docPr id="571616709" name="Imagen 1"/>
+          <wp:inline distT="0" distB="0" distL="0" distR="0" wp14:anchorId="480E3BCF" wp14:editId="2DCB4727">
+            <wp:extent cx="6317786" cy="887973"/>
+            <wp:effectExtent l="0" t="0" r="6985" b="7620"/>
+            <wp:docPr id="28750447" name="Imagen 1"/>
             <wp:cNvGraphicFramePr>
               <a:graphicFrameLocks xmlns:a="http://schemas.openxmlformats.org/drawingml/2006/main" noChangeAspect="1"/>
             </wp:cNvGraphicFramePr>
@@ -1977,7 +2035,7 @@
               <a:graphicData uri="http://schemas.openxmlformats.org/drawingml/2006/picture">
                 <pic:pic xmlns:pic="http://schemas.openxmlformats.org/drawingml/2006/picture">
                   <pic:nvPicPr>
-                    <pic:cNvPr id="571616709" name=""/>
+                    <pic:cNvPr id="28750447" name=""/>
                     <pic:cNvPicPr/>
                   </pic:nvPicPr>
                   <pic:blipFill>
@@ -1989,7 +2047,7 @@
                   <pic:spPr>
                     <a:xfrm>
                       <a:off x="0" y="0"/>
-                      <a:ext cx="5400040" cy="655320"/>
+                      <a:ext cx="6322875" cy="888688"/>
                     </a:xfrm>
                     <a:prstGeom prst="rect">
                       <a:avLst/>
@@ -2012,6 +2070,51 @@
           <w:sz w:val="24"/>
         </w:rPr>
       </w:pPr>
+      <w:r>
+        <w:rPr>
+          <w:rFonts w:ascii="Calibri" w:hAnsi="Calibri" w:cs="Arial"/>
+          <w:b/>
+          <w:bCs/>
+          <w:noProof/>
+          <w:kern w:val="32"/>
+          <w:sz w:val="24"/>
+        </w:rPr>
+        <w:drawing>
+          <wp:inline distT="0" distB="0" distL="0" distR="0" wp14:anchorId="52A24616" wp14:editId="2D243E87">
+            <wp:extent cx="6309886" cy="1342529"/>
+            <wp:effectExtent l="0" t="0" r="0" b="0"/>
+            <wp:docPr id="1498506564" name="Imagen 1"/>
+            <wp:cNvGraphicFramePr>
+              <a:graphicFrameLocks xmlns:a="http://schemas.openxmlformats.org/drawingml/2006/main" noChangeAspect="1"/>
+            </wp:cNvGraphicFramePr>
+            <a:graphic xmlns:a="http://schemas.openxmlformats.org/drawingml/2006/main">
+              <a:graphicData uri="http://schemas.openxmlformats.org/drawingml/2006/picture">
+                <pic:pic xmlns:pic="http://schemas.openxmlformats.org/drawingml/2006/picture">
+                  <pic:nvPicPr>
+                    <pic:cNvPr id="1498506564" name=""/>
+                    <pic:cNvPicPr/>
+                  </pic:nvPicPr>
+                  <pic:blipFill>
+                    <a:blip r:embed="rId13"/>
+                    <a:stretch>
+                      <a:fillRect/>
+                    </a:stretch>
+                  </pic:blipFill>
+                  <pic:spPr>
+                    <a:xfrm>
+                      <a:off x="0" y="0"/>
+                      <a:ext cx="6324772" cy="1345696"/>
+                    </a:xfrm>
+                    <a:prstGeom prst="rect">
+                      <a:avLst/>
+                    </a:prstGeom>
+                  </pic:spPr>
+                </pic:pic>
+              </a:graphicData>
+            </a:graphic>
+          </wp:inline>
+        </w:drawing>
+      </w:r>
     </w:p>
     <w:p>
       <w:pPr>
@@ -2028,23 +2131,105 @@
           <w:rFonts w:ascii="Calibri" w:hAnsi="Calibri" w:cs="Arial"/>
           <w:b/>
           <w:bCs/>
+          <w:noProof/>
           <w:kern w:val="32"/>
           <w:sz w:val="24"/>
         </w:rPr>
-        <w:t xml:space="preserve">Command </w:t>
+        <w:drawing>
+          <wp:inline distT="0" distB="0" distL="0" distR="0" wp14:anchorId="23E48E15" wp14:editId="16F3C06F">
+            <wp:extent cx="6290896" cy="650123"/>
+            <wp:effectExtent l="0" t="0" r="0" b="0"/>
+            <wp:docPr id="365762075" name="Imagen 1"/>
+            <wp:cNvGraphicFramePr>
+              <a:graphicFrameLocks xmlns:a="http://schemas.openxmlformats.org/drawingml/2006/main" noChangeAspect="1"/>
+            </wp:cNvGraphicFramePr>
+            <a:graphic xmlns:a="http://schemas.openxmlformats.org/drawingml/2006/main">
+              <a:graphicData uri="http://schemas.openxmlformats.org/drawingml/2006/picture">
+                <pic:pic xmlns:pic="http://schemas.openxmlformats.org/drawingml/2006/picture">
+                  <pic:nvPicPr>
+                    <pic:cNvPr id="365762075" name=""/>
+                    <pic:cNvPicPr/>
+                  </pic:nvPicPr>
+                  <pic:blipFill>
+                    <a:blip r:embed="rId14"/>
+                    <a:stretch>
+                      <a:fillRect/>
+                    </a:stretch>
+                  </pic:blipFill>
+                  <pic:spPr>
+                    <a:xfrm>
+                      <a:off x="0" y="0"/>
+                      <a:ext cx="6401150" cy="661517"/>
+                    </a:xfrm>
+                    <a:prstGeom prst="rect">
+                      <a:avLst/>
+                    </a:prstGeom>
+                  </pic:spPr>
+                </pic:pic>
+              </a:graphicData>
+            </a:graphic>
+          </wp:inline>
+        </w:drawing>
       </w:r>
-      <w:r>
+    </w:p>
+    <w:p>
+      <w:pPr>
         <w:rPr>
           <w:rFonts w:ascii="Calibri" w:hAnsi="Calibri" w:cs="Arial"/>
           <w:b/>
           <w:bCs/>
           <w:kern w:val="32"/>
           <w:sz w:val="24"/>
-          <w:lang w:val="es-EC"/>
-        </w:rPr>
-        <w:sym w:font="Wingdings" w:char="F0E0"/>
+        </w:rPr>
+      </w:pPr>
+      <w:r>
+        <w:rPr>
+          <w:rFonts w:ascii="Calibri" w:hAnsi="Calibri" w:cs="Arial"/>
+          <w:b/>
+          <w:bCs/>
+          <w:noProof/>
+          <w:kern w:val="32"/>
+          <w:sz w:val="24"/>
+        </w:rPr>
+        <w:drawing>
+          <wp:inline distT="0" distB="0" distL="0" distR="0" wp14:anchorId="30F19C38" wp14:editId="35FAE8E6">
+            <wp:extent cx="6375402" cy="528555"/>
+            <wp:effectExtent l="0" t="0" r="6350" b="5080"/>
+            <wp:docPr id="2075856596" name="Imagen 1"/>
+            <wp:cNvGraphicFramePr>
+              <a:graphicFrameLocks xmlns:a="http://schemas.openxmlformats.org/drawingml/2006/main" noChangeAspect="1"/>
+            </wp:cNvGraphicFramePr>
+            <a:graphic xmlns:a="http://schemas.openxmlformats.org/drawingml/2006/main">
+              <a:graphicData uri="http://schemas.openxmlformats.org/drawingml/2006/picture">
+                <pic:pic xmlns:pic="http://schemas.openxmlformats.org/drawingml/2006/picture">
+                  <pic:nvPicPr>
+                    <pic:cNvPr id="2075856596" name=""/>
+                    <pic:cNvPicPr/>
+                  </pic:nvPicPr>
+                  <pic:blipFill>
+                    <a:blip r:embed="rId15"/>
+                    <a:stretch>
+                      <a:fillRect/>
+                    </a:stretch>
+                  </pic:blipFill>
+                  <pic:spPr>
+                    <a:xfrm>
+                      <a:off x="0" y="0"/>
+                      <a:ext cx="6423152" cy="532514"/>
+                    </a:xfrm>
+                    <a:prstGeom prst="rect">
+                      <a:avLst/>
+                    </a:prstGeom>
+                  </pic:spPr>
+                </pic:pic>
+              </a:graphicData>
+            </a:graphic>
+          </wp:inline>
+        </w:drawing>
       </w:r>
-      <w:r>
+    </w:p>
+    <w:p>
+      <w:pPr>
         <w:rPr>
           <w:rFonts w:ascii="Calibri" w:hAnsi="Calibri" w:cs="Arial"/>
           <w:b/>
@@ -2052,8 +2237,7 @@
           <w:kern w:val="32"/>
           <w:sz w:val="24"/>
         </w:rPr>
-        <w:t xml:space="preserve"> Consumer</w:t>
-      </w:r>
+      </w:pPr>
     </w:p>
     <w:p>
       <w:pPr>
@@ -2065,8 +2249,9 @@
           <w:sz w:val="24"/>
         </w:rPr>
       </w:pPr>
-      <w:proofErr w:type="spellStart"/>
-      <w:r>
+    </w:p>
+    <w:p>
+      <w:pPr>
         <w:rPr>
           <w:rFonts w:ascii="Calibri" w:hAnsi="Calibri" w:cs="Arial"/>
           <w:b/>
@@ -2074,9 +2259,50 @@
           <w:kern w:val="32"/>
           <w:sz w:val="24"/>
         </w:rPr>
-        <w:t>ConsultaGSAPerfilDetControlesCommand</w:t>
+      </w:pPr>
+    </w:p>
+    <w:p>
+      <w:pPr>
+        <w:rPr>
+          <w:rFonts w:ascii="Calibri" w:hAnsi="Calibri" w:cs="Arial"/>
+          <w:b/>
+          <w:bCs/>
+          <w:kern w:val="32"/>
+          <w:sz w:val="24"/>
+        </w:rPr>
+      </w:pPr>
+    </w:p>
+    <w:p>
+      <w:pPr>
+        <w:rPr>
+          <w:rFonts w:ascii="Calibri" w:hAnsi="Calibri" w:cs="Arial"/>
+          <w:b/>
+          <w:bCs/>
+          <w:kern w:val="32"/>
+          <w:sz w:val="24"/>
+        </w:rPr>
+      </w:pPr>
+    </w:p>
+    <w:p>
+      <w:pPr>
+        <w:rPr>
+          <w:rFonts w:ascii="Calibri" w:hAnsi="Calibri" w:cs="Arial"/>
+          <w:b/>
+          <w:bCs/>
+          <w:kern w:val="32"/>
+          <w:sz w:val="24"/>
+        </w:rPr>
+      </w:pPr>
+      <w:r>
+        <w:rPr>
+          <w:rFonts w:ascii="Calibri" w:hAnsi="Calibri" w:cs="Arial"/>
+          <w:b/>
+          <w:bCs/>
+          <w:kern w:val="32"/>
+          <w:sz w:val="24"/>
+        </w:rPr>
+        <w:t>ServiceIMPL</w:t>
       </w:r>
-      <w:proofErr w:type="spellEnd"/>
     </w:p>
     <w:p>
       <w:r>
@@ -2101,6 +2327,7 @@
         <w:tab/>
       </w:r>
       <w:r>
+        <w:tab/>
         <w:t>Nuevo</w:t>
       </w:r>
     </w:p>
@@ -2110,10 +2337,10 @@
           <w:noProof/>
         </w:rPr>
         <w:drawing>
-          <wp:inline distT="0" distB="0" distL="0" distR="0" wp14:anchorId="16C87118" wp14:editId="3DA9ACEA">
-            <wp:extent cx="5400040" cy="1750060"/>
-            <wp:effectExtent l="0" t="0" r="0" b="2540"/>
-            <wp:docPr id="1505741873" name="Imagen 1" descr="Interfaz de usuario gráfica, Texto, Aplicación&#10;&#10;Descripción generada automáticamente"/>
+          <wp:inline distT="0" distB="0" distL="0" distR="0" wp14:anchorId="021442C4" wp14:editId="33328888">
+            <wp:extent cx="6058535" cy="1322705"/>
+            <wp:effectExtent l="0" t="0" r="0" b="0"/>
+            <wp:docPr id="532548738" name="Imagen 1"/>
             <wp:cNvGraphicFramePr>
               <a:graphicFrameLocks xmlns:a="http://schemas.openxmlformats.org/drawingml/2006/main" noChangeAspect="1"/>
             </wp:cNvGraphicFramePr>
@@ -2121,11 +2348,11 @@
               <a:graphicData uri="http://schemas.openxmlformats.org/drawingml/2006/picture">
                 <pic:pic xmlns:pic="http://schemas.openxmlformats.org/drawingml/2006/picture">
                   <pic:nvPicPr>
-                    <pic:cNvPr id="1505741873" name="Imagen 1" descr="Interfaz de usuario gráfica, Texto, Aplicación&#10;&#10;Descripción generada automáticamente"/>
+                    <pic:cNvPr id="532548738" name=""/>
                     <pic:cNvPicPr/>
                   </pic:nvPicPr>
                   <pic:blipFill>
-                    <a:blip r:embed="rId13"/>
+                    <a:blip r:embed="rId16"/>
                     <a:stretch>
                       <a:fillRect/>
                     </a:stretch>
@@ -2133,7 +2360,7 @@
                   <pic:spPr>
                     <a:xfrm>
                       <a:off x="0" y="0"/>
-                      <a:ext cx="5400040" cy="1750060"/>
+                      <a:ext cx="6058535" cy="1322705"/>
                     </a:xfrm>
                     <a:prstGeom prst="rect">
                       <a:avLst/>
@@ -2145,93 +2372,15 @@
           </wp:inline>
         </w:drawing>
       </w:r>
-    </w:p>
-    <w:p/>
-    <w:p>
-      <w:pPr>
-        <w:rPr>
-          <w:rFonts w:ascii="Calibri" w:hAnsi="Calibri" w:cs="Arial"/>
-          <w:b/>
-          <w:bCs/>
-          <w:kern w:val="32"/>
-          <w:sz w:val="24"/>
-        </w:rPr>
-      </w:pPr>
-      <w:proofErr w:type="spellStart"/>
       <w:r>
         <w:rPr>
-          <w:rFonts w:ascii="Calibri" w:hAnsi="Calibri" w:cs="Arial"/>
-          <w:b/>
-          <w:bCs/>
-          <w:kern w:val="32"/>
-          <w:sz w:val="24"/>
-        </w:rPr>
-        <w:lastRenderedPageBreak/>
-        <w:t>ConsultaGSAPerfilProgramasCommand</w:t>
-      </w:r>
-      <w:proofErr w:type="spellEnd"/>
-    </w:p>
-    <w:p>
-      <w:r>
-        <w:rPr>
-          <w:rFonts w:ascii="Calibri" w:hAnsi="Calibri" w:cs="Arial"/>
-          <w:kern w:val="32"/>
-          <w:sz w:val="24"/>
-        </w:rPr>
-        <w:t xml:space="preserve">Anterior </w:t>
-      </w:r>
-      <w:r>
-        <w:rPr>
-          <w:rFonts w:ascii="Calibri" w:hAnsi="Calibri" w:cs="Arial"/>
-          <w:kern w:val="32"/>
-          <w:sz w:val="24"/>
-        </w:rPr>
-        <w:tab/>
-      </w:r>
-      <w:r>
-        <w:rPr>
-          <w:rFonts w:ascii="Calibri" w:hAnsi="Calibri" w:cs="Arial"/>
-          <w:kern w:val="32"/>
-          <w:sz w:val="24"/>
-        </w:rPr>
-        <w:tab/>
-      </w:r>
-      <w:r>
-        <w:rPr>
-          <w:rFonts w:ascii="Calibri" w:hAnsi="Calibri" w:cs="Arial"/>
-          <w:kern w:val="32"/>
-          <w:sz w:val="24"/>
-        </w:rPr>
-        <w:tab/>
-      </w:r>
-      <w:r>
-        <w:rPr>
-          <w:rFonts w:ascii="Calibri" w:hAnsi="Calibri" w:cs="Arial"/>
-          <w:kern w:val="32"/>
-          <w:sz w:val="24"/>
-        </w:rPr>
-        <w:tab/>
-      </w:r>
-      <w:r>
-        <w:rPr>
-          <w:rFonts w:ascii="Calibri" w:hAnsi="Calibri" w:cs="Arial"/>
-          <w:kern w:val="32"/>
-          <w:sz w:val="24"/>
-        </w:rPr>
-        <w:tab/>
-        <w:t>Nuevo</w:t>
-      </w:r>
-    </w:p>
-    <w:p>
-      <w:r>
-        <w:rPr>
           <w:noProof/>
         </w:rPr>
         <w:drawing>
-          <wp:inline distT="0" distB="0" distL="0" distR="0" wp14:anchorId="0D4B9458" wp14:editId="315B64E6">
-            <wp:extent cx="5400040" cy="1641475"/>
+          <wp:inline distT="0" distB="0" distL="0" distR="0" wp14:anchorId="735B7F1C" wp14:editId="6ECEB65F">
+            <wp:extent cx="6058535" cy="767080"/>
             <wp:effectExtent l="0" t="0" r="0" b="0"/>
-            <wp:docPr id="1056909565" name="Imagen 1" descr="Interfaz de usuario gráfica, Aplicación, Word&#10;&#10;Descripción generada automáticamente"/>
+            <wp:docPr id="1243766953" name="Imagen 1"/>
             <wp:cNvGraphicFramePr>
               <a:graphicFrameLocks xmlns:a="http://schemas.openxmlformats.org/drawingml/2006/main" noChangeAspect="1"/>
             </wp:cNvGraphicFramePr>
@@ -2239,11 +2388,11 @@
               <a:graphicData uri="http://schemas.openxmlformats.org/drawingml/2006/picture">
                 <pic:pic xmlns:pic="http://schemas.openxmlformats.org/drawingml/2006/picture">
                   <pic:nvPicPr>
-                    <pic:cNvPr id="1056909565" name="Imagen 1" descr="Interfaz de usuario gráfica, Aplicación, Word&#10;&#10;Descripción generada automáticamente"/>
+                    <pic:cNvPr id="1243766953" name=""/>
                     <pic:cNvPicPr/>
                   </pic:nvPicPr>
                   <pic:blipFill>
-                    <a:blip r:embed="rId14"/>
+                    <a:blip r:embed="rId17"/>
                     <a:stretch>
                       <a:fillRect/>
                     </a:stretch>
@@ -2251,7 +2400,7 @@
                   <pic:spPr>
                     <a:xfrm>
                       <a:off x="0" y="0"/>
-                      <a:ext cx="5400040" cy="1641475"/>
+                      <a:ext cx="6058535" cy="767080"/>
                     </a:xfrm>
                     <a:prstGeom prst="rect">
                       <a:avLst/>
@@ -2266,99 +2415,25 @@
     </w:p>
     <w:p>
       <w:pPr>
-        <w:rPr>
-          <w:rFonts w:ascii="Calibri" w:hAnsi="Calibri" w:cs="Arial"/>
-          <w:b/>
-          <w:bCs/>
-          <w:kern w:val="32"/>
-          <w:sz w:val="24"/>
-        </w:rPr>
-      </w:pPr>
-    </w:p>
-    <w:p>
-      <w:pPr>
-        <w:rPr>
-          <w:rFonts w:ascii="Calibri" w:hAnsi="Calibri" w:cs="Arial"/>
-          <w:b/>
-          <w:bCs/>
-          <w:kern w:val="32"/>
-          <w:sz w:val="24"/>
-        </w:rPr>
-      </w:pPr>
-      <w:proofErr w:type="spellStart"/>
-      <w:r>
-        <w:rPr>
-          <w:rFonts w:ascii="Calibri" w:hAnsi="Calibri" w:cs="Arial"/>
-          <w:b/>
-          <w:bCs/>
-          <w:kern w:val="32"/>
-          <w:sz w:val="24"/>
-        </w:rPr>
-        <w:t>ConsultaGSAPerfilUsuarioCommand</w:t>
-      </w:r>
-      <w:proofErr w:type="spellEnd"/>
-    </w:p>
-    <w:p>
-      <w:r>
+        <w:jc w:val="both"/>
         <w:rPr>
           <w:rFonts w:ascii="Calibri" w:hAnsi="Calibri" w:cs="Arial"/>
           <w:kern w:val="32"/>
           <w:sz w:val="24"/>
         </w:rPr>
-        <w:t xml:space="preserve">Anterior </w:t>
-      </w:r>
+      </w:pPr>
       <w:r>
         <w:rPr>
           <w:rFonts w:ascii="Calibri" w:hAnsi="Calibri" w:cs="Arial"/>
+          <w:noProof/>
           <w:kern w:val="32"/>
           <w:sz w:val="24"/>
         </w:rPr>
-        <w:tab/>
-      </w:r>
-      <w:r>
-        <w:rPr>
-          <w:rFonts w:ascii="Calibri" w:hAnsi="Calibri" w:cs="Arial"/>
-          <w:kern w:val="32"/>
-          <w:sz w:val="24"/>
-        </w:rPr>
-        <w:tab/>
-      </w:r>
-      <w:r>
-        <w:rPr>
-          <w:rFonts w:ascii="Calibri" w:hAnsi="Calibri" w:cs="Arial"/>
-          <w:kern w:val="32"/>
-          <w:sz w:val="24"/>
-        </w:rPr>
-        <w:tab/>
-      </w:r>
-      <w:r>
-        <w:rPr>
-          <w:rFonts w:ascii="Calibri" w:hAnsi="Calibri" w:cs="Arial"/>
-          <w:kern w:val="32"/>
-          <w:sz w:val="24"/>
-        </w:rPr>
-        <w:tab/>
-      </w:r>
-      <w:r>
-        <w:rPr>
-          <w:rFonts w:ascii="Calibri" w:hAnsi="Calibri" w:cs="Arial"/>
-          <w:kern w:val="32"/>
-          <w:sz w:val="24"/>
-        </w:rPr>
-        <w:tab/>
-        <w:t>Nuevo</w:t>
-      </w:r>
-    </w:p>
-    <w:p>
-      <w:r>
-        <w:rPr>
-          <w:noProof/>
-        </w:rPr>
         <w:drawing>
-          <wp:inline distT="0" distB="0" distL="0" distR="0" wp14:anchorId="7220859D" wp14:editId="1A3AA7DE">
-            <wp:extent cx="5400040" cy="1503045"/>
-            <wp:effectExtent l="0" t="0" r="0" b="1905"/>
-            <wp:docPr id="366796548" name="Imagen 1" descr="Interfaz de usuario gráfica, Aplicación&#10;&#10;Descripción generada automáticamente"/>
+          <wp:inline distT="0" distB="0" distL="0" distR="0" wp14:anchorId="21B3CB4B" wp14:editId="4B70A884">
+            <wp:extent cx="6058535" cy="544830"/>
+            <wp:effectExtent l="0" t="0" r="0" b="7620"/>
+            <wp:docPr id="856182743" name="Imagen 1"/>
             <wp:cNvGraphicFramePr>
               <a:graphicFrameLocks xmlns:a="http://schemas.openxmlformats.org/drawingml/2006/main" noChangeAspect="1"/>
             </wp:cNvGraphicFramePr>
@@ -2366,11 +2441,11 @@
               <a:graphicData uri="http://schemas.openxmlformats.org/drawingml/2006/picture">
                 <pic:pic xmlns:pic="http://schemas.openxmlformats.org/drawingml/2006/picture">
                   <pic:nvPicPr>
-                    <pic:cNvPr id="366796548" name="Imagen 1" descr="Interfaz de usuario gráfica, Aplicación&#10;&#10;Descripción generada automáticamente"/>
+                    <pic:cNvPr id="856182743" name=""/>
                     <pic:cNvPicPr/>
                   </pic:nvPicPr>
                   <pic:blipFill>
-                    <a:blip r:embed="rId15"/>
+                    <a:blip r:embed="rId18"/>
                     <a:stretch>
                       <a:fillRect/>
                     </a:stretch>
@@ -2378,124 +2453,7 @@
                   <pic:spPr>
                     <a:xfrm>
                       <a:off x="0" y="0"/>
-                      <a:ext cx="5400040" cy="1503045"/>
-                    </a:xfrm>
-                    <a:prstGeom prst="rect">
-                      <a:avLst/>
-                    </a:prstGeom>
-                  </pic:spPr>
-                </pic:pic>
-              </a:graphicData>
-            </a:graphic>
-          </wp:inline>
-        </w:drawing>
-      </w:r>
-    </w:p>
-    <w:p/>
-    <w:p>
-      <w:pPr>
-        <w:rPr>
-          <w:rFonts w:ascii="Calibri" w:hAnsi="Calibri" w:cs="Arial"/>
-          <w:b/>
-          <w:bCs/>
-          <w:kern w:val="32"/>
-          <w:sz w:val="24"/>
-        </w:rPr>
-      </w:pPr>
-      <w:proofErr w:type="spellStart"/>
-      <w:r>
-        <w:rPr>
-          <w:rFonts w:ascii="Calibri" w:hAnsi="Calibri" w:cs="Arial"/>
-          <w:b/>
-          <w:bCs/>
-          <w:kern w:val="32"/>
-          <w:sz w:val="24"/>
-        </w:rPr>
-        <w:t>ConsultaGSAUsuarioPerfilCommand</w:t>
-      </w:r>
-      <w:proofErr w:type="spellEnd"/>
-    </w:p>
-    <w:p>
-      <w:r>
-        <w:rPr>
-          <w:rFonts w:ascii="Calibri" w:hAnsi="Calibri" w:cs="Arial"/>
-          <w:kern w:val="32"/>
-          <w:sz w:val="24"/>
-        </w:rPr>
-        <w:t xml:space="preserve">Anterior </w:t>
-      </w:r>
-      <w:r>
-        <w:rPr>
-          <w:rFonts w:ascii="Calibri" w:hAnsi="Calibri" w:cs="Arial"/>
-          <w:kern w:val="32"/>
-          <w:sz w:val="24"/>
-        </w:rPr>
-        <w:tab/>
-      </w:r>
-      <w:r>
-        <w:rPr>
-          <w:rFonts w:ascii="Calibri" w:hAnsi="Calibri" w:cs="Arial"/>
-          <w:kern w:val="32"/>
-          <w:sz w:val="24"/>
-        </w:rPr>
-        <w:tab/>
-      </w:r>
-      <w:r>
-        <w:rPr>
-          <w:rFonts w:ascii="Calibri" w:hAnsi="Calibri" w:cs="Arial"/>
-          <w:kern w:val="32"/>
-          <w:sz w:val="24"/>
-        </w:rPr>
-        <w:tab/>
-      </w:r>
-      <w:r>
-        <w:rPr>
-          <w:rFonts w:ascii="Calibri" w:hAnsi="Calibri" w:cs="Arial"/>
-          <w:kern w:val="32"/>
-          <w:sz w:val="24"/>
-        </w:rPr>
-        <w:tab/>
-      </w:r>
-      <w:r>
-        <w:rPr>
-          <w:rFonts w:ascii="Calibri" w:hAnsi="Calibri" w:cs="Arial"/>
-          <w:kern w:val="32"/>
-          <w:sz w:val="24"/>
-        </w:rPr>
-        <w:tab/>
-        <w:t>Nuevo</w:t>
-      </w:r>
-    </w:p>
-    <w:p>
-      <w:r>
-        <w:rPr>
-          <w:noProof/>
-        </w:rPr>
-        <w:drawing>
-          <wp:inline distT="0" distB="0" distL="0" distR="0" wp14:anchorId="3792425C" wp14:editId="5746C118">
-            <wp:extent cx="5400040" cy="1707515"/>
-            <wp:effectExtent l="0" t="0" r="0" b="6985"/>
-            <wp:docPr id="1146372031" name="Imagen 1" descr="Interfaz de usuario gráfica, Aplicación&#10;&#10;Descripción generada automáticamente"/>
-            <wp:cNvGraphicFramePr>
-              <a:graphicFrameLocks xmlns:a="http://schemas.openxmlformats.org/drawingml/2006/main" noChangeAspect="1"/>
-            </wp:cNvGraphicFramePr>
-            <a:graphic xmlns:a="http://schemas.openxmlformats.org/drawingml/2006/main">
-              <a:graphicData uri="http://schemas.openxmlformats.org/drawingml/2006/picture">
-                <pic:pic xmlns:pic="http://schemas.openxmlformats.org/drawingml/2006/picture">
-                  <pic:nvPicPr>
-                    <pic:cNvPr id="1146372031" name="Imagen 1" descr="Interfaz de usuario gráfica, Aplicación&#10;&#10;Descripción generada automáticamente"/>
-                    <pic:cNvPicPr/>
-                  </pic:nvPicPr>
-                  <pic:blipFill>
-                    <a:blip r:embed="rId16"/>
-                    <a:stretch>
-                      <a:fillRect/>
-                    </a:stretch>
-                  </pic:blipFill>
-                  <pic:spPr>
-                    <a:xfrm>
-                      <a:off x="0" y="0"/>
-                      <a:ext cx="5400040" cy="1707515"/>
+                      <a:ext cx="6058535" cy="544830"/>
                     </a:xfrm>
                     <a:prstGeom prst="rect">
                       <a:avLst/>
@@ -2510,61 +2468,25 @@
     </w:p>
     <w:p>
       <w:pPr>
-        <w:rPr>
-          <w:b/>
-          <w:bCs/>
-        </w:rPr>
-      </w:pPr>
-      <w:proofErr w:type="spellStart"/>
+        <w:jc w:val="both"/>
+        <w:rPr>
+          <w:rFonts w:ascii="Calibri" w:hAnsi="Calibri" w:cs="Arial"/>
+          <w:kern w:val="32"/>
+          <w:sz w:val="24"/>
+        </w:rPr>
+      </w:pPr>
       <w:r>
         <w:rPr>
-          <w:b/>
-          <w:bCs/>
-        </w:rPr>
-        <w:lastRenderedPageBreak/>
-        <w:t>ServiceImpl</w:t>
-      </w:r>
-      <w:proofErr w:type="spellEnd"/>
-    </w:p>
-    <w:p>
-      <w:pPr>
-        <w:rPr>
-          <w:b/>
-          <w:bCs/>
-        </w:rPr>
-      </w:pPr>
-      <w:r>
-        <w:t xml:space="preserve">Anterior </w:t>
-      </w:r>
-      <w:r>
-        <w:tab/>
-      </w:r>
-      <w:r>
-        <w:tab/>
-      </w:r>
-      <w:r>
-        <w:tab/>
-      </w:r>
-      <w:r>
-        <w:tab/>
-      </w:r>
-      <w:r>
-        <w:tab/>
-      </w:r>
-      <w:r>
-        <w:t>Nuevo</w:t>
-      </w:r>
-    </w:p>
-    <w:p>
-      <w:r>
-        <w:rPr>
+          <w:rFonts w:ascii="Calibri" w:hAnsi="Calibri" w:cs="Arial"/>
           <w:noProof/>
+          <w:kern w:val="32"/>
+          <w:sz w:val="24"/>
         </w:rPr>
         <w:drawing>
-          <wp:inline distT="0" distB="0" distL="0" distR="0" wp14:anchorId="41B40E74" wp14:editId="506AA091">
-            <wp:extent cx="5400040" cy="1372870"/>
-            <wp:effectExtent l="0" t="0" r="0" b="0"/>
-            <wp:docPr id="715837221" name="Imagen 1" descr="Interfaz de usuario gráfica, Aplicación&#10;&#10;Descripción generada automáticamente"/>
+          <wp:inline distT="0" distB="0" distL="0" distR="0" wp14:anchorId="4D61820B" wp14:editId="1B240B20">
+            <wp:extent cx="6058535" cy="1857375"/>
+            <wp:effectExtent l="0" t="0" r="0" b="9525"/>
+            <wp:docPr id="411695169" name="Imagen 1"/>
             <wp:cNvGraphicFramePr>
               <a:graphicFrameLocks xmlns:a="http://schemas.openxmlformats.org/drawingml/2006/main" noChangeAspect="1"/>
             </wp:cNvGraphicFramePr>
@@ -2572,11 +2494,11 @@
               <a:graphicData uri="http://schemas.openxmlformats.org/drawingml/2006/picture">
                 <pic:pic xmlns:pic="http://schemas.openxmlformats.org/drawingml/2006/picture">
                   <pic:nvPicPr>
-                    <pic:cNvPr id="715837221" name="Imagen 1" descr="Interfaz de usuario gráfica, Aplicación&#10;&#10;Descripción generada automáticamente"/>
+                    <pic:cNvPr id="411695169" name=""/>
                     <pic:cNvPicPr/>
                   </pic:nvPicPr>
                   <pic:blipFill>
-                    <a:blip r:embed="rId17"/>
+                    <a:blip r:embed="rId19"/>
                     <a:stretch>
                       <a:fillRect/>
                     </a:stretch>
@@ -2584,7 +2506,7 @@
                   <pic:spPr>
                     <a:xfrm>
                       <a:off x="0" y="0"/>
-                      <a:ext cx="5400040" cy="1372870"/>
+                      <a:ext cx="6058535" cy="1857375"/>
                     </a:xfrm>
                     <a:prstGeom prst="rect">
                       <a:avLst/>
@@ -2598,15 +2520,129 @@
       </w:r>
     </w:p>
     <w:p>
+      <w:pPr>
+        <w:jc w:val="both"/>
+        <w:rPr>
+          <w:rFonts w:ascii="Calibri" w:hAnsi="Calibri" w:cs="Arial"/>
+          <w:kern w:val="32"/>
+          <w:sz w:val="24"/>
+        </w:rPr>
+      </w:pPr>
+    </w:p>
+    <w:p>
+      <w:pPr>
+        <w:jc w:val="both"/>
+        <w:rPr>
+          <w:rFonts w:ascii="Calibri" w:hAnsi="Calibri" w:cs="Arial"/>
+          <w:kern w:val="32"/>
+          <w:sz w:val="24"/>
+        </w:rPr>
+      </w:pPr>
       <w:r>
         <w:rPr>
+          <w:rFonts w:ascii="Calibri" w:hAnsi="Calibri" w:cs="Arial"/>
+          <w:kern w:val="32"/>
+          <w:sz w:val="24"/>
+        </w:rPr>
+        <w:t>Convert.cs</w:t>
+      </w:r>
+    </w:p>
+    <w:p>
+      <w:pPr>
+        <w:jc w:val="both"/>
+        <w:rPr>
+          <w:rFonts w:ascii="Calibri" w:hAnsi="Calibri" w:cs="Arial"/>
+          <w:kern w:val="32"/>
+          <w:sz w:val="24"/>
+        </w:rPr>
+      </w:pPr>
+      <w:r>
+        <w:rPr>
+          <w:rFonts w:ascii="Calibri" w:hAnsi="Calibri" w:cs="Arial"/>
+          <w:kern w:val="32"/>
+          <w:sz w:val="24"/>
+        </w:rPr>
+        <w:t xml:space="preserve">Antiguo </w:t>
+      </w:r>
+      <w:r>
+        <w:rPr>
+          <w:rFonts w:ascii="Calibri" w:hAnsi="Calibri" w:cs="Arial"/>
+          <w:kern w:val="32"/>
+          <w:sz w:val="24"/>
+        </w:rPr>
+        <w:tab/>
+      </w:r>
+      <w:r>
+        <w:rPr>
+          <w:rFonts w:ascii="Calibri" w:hAnsi="Calibri" w:cs="Arial"/>
+          <w:kern w:val="32"/>
+          <w:sz w:val="24"/>
+        </w:rPr>
+        <w:tab/>
+      </w:r>
+      <w:r>
+        <w:rPr>
+          <w:rFonts w:ascii="Calibri" w:hAnsi="Calibri" w:cs="Arial"/>
+          <w:kern w:val="32"/>
+          <w:sz w:val="24"/>
+        </w:rPr>
+        <w:tab/>
+      </w:r>
+      <w:r>
+        <w:rPr>
+          <w:rFonts w:ascii="Calibri" w:hAnsi="Calibri" w:cs="Arial"/>
+          <w:kern w:val="32"/>
+          <w:sz w:val="24"/>
+        </w:rPr>
+        <w:tab/>
+      </w:r>
+      <w:r>
+        <w:rPr>
+          <w:rFonts w:ascii="Calibri" w:hAnsi="Calibri" w:cs="Arial"/>
+          <w:kern w:val="32"/>
+          <w:sz w:val="24"/>
+        </w:rPr>
+        <w:tab/>
+      </w:r>
+      <w:r>
+        <w:rPr>
+          <w:rFonts w:ascii="Calibri" w:hAnsi="Calibri" w:cs="Arial"/>
+          <w:kern w:val="32"/>
+          <w:sz w:val="24"/>
+        </w:rPr>
+        <w:tab/>
+      </w:r>
+      <w:r>
+        <w:rPr>
+          <w:rFonts w:ascii="Calibri" w:hAnsi="Calibri" w:cs="Arial"/>
+          <w:kern w:val="32"/>
+          <w:sz w:val="24"/>
+        </w:rPr>
+        <w:tab/>
+        <w:t>Nuevo</w:t>
+      </w:r>
+    </w:p>
+    <w:p>
+      <w:pPr>
+        <w:jc w:val="both"/>
+        <w:rPr>
+          <w:rFonts w:ascii="Calibri" w:hAnsi="Calibri" w:cs="Arial"/>
+          <w:kern w:val="32"/>
+          <w:sz w:val="24"/>
+        </w:rPr>
+      </w:pPr>
+      <w:r>
+        <w:rPr>
+          <w:rFonts w:ascii="Calibri" w:hAnsi="Calibri" w:cs="Arial"/>
           <w:noProof/>
+          <w:kern w:val="32"/>
+          <w:sz w:val="24"/>
         </w:rPr>
         <w:drawing>
-          <wp:inline distT="0" distB="0" distL="0" distR="0" wp14:anchorId="67AAD292" wp14:editId="259EB544">
-            <wp:extent cx="5400040" cy="1087120"/>
+          <wp:inline distT="0" distB="0" distL="0" distR="0" wp14:anchorId="713D78C6" wp14:editId="67E60536">
+            <wp:extent cx="6058535" cy="858520"/>
             <wp:effectExtent l="0" t="0" r="0" b="0"/>
-            <wp:docPr id="1527046467" name="Imagen 1" descr="Imagen que contiene Calendario&#10;&#10;Descripción generada automáticamente"/>
+            <wp:docPr id="144426257" name="Imagen 1"/>
             <wp:cNvGraphicFramePr>
               <a:graphicFrameLocks xmlns:a="http://schemas.openxmlformats.org/drawingml/2006/main" noChangeAspect="1"/>
             </wp:cNvGraphicFramePr>
@@ -2614,11 +2650,11 @@
               <a:graphicData uri="http://schemas.openxmlformats.org/drawingml/2006/picture">
                 <pic:pic xmlns:pic="http://schemas.openxmlformats.org/drawingml/2006/picture">
                   <pic:nvPicPr>
-                    <pic:cNvPr id="1527046467" name="Imagen 1" descr="Imagen que contiene Calendario&#10;&#10;Descripción generada automáticamente"/>
+                    <pic:cNvPr id="144426257" name=""/>
                     <pic:cNvPicPr/>
                   </pic:nvPicPr>
                   <pic:blipFill>
-                    <a:blip r:embed="rId18"/>
+                    <a:blip r:embed="rId20"/>
                     <a:stretch>
                       <a:fillRect/>
                     </a:stretch>
@@ -2626,7 +2662,7 @@
                   <pic:spPr>
                     <a:xfrm>
                       <a:off x="0" y="0"/>
-                      <a:ext cx="5400040" cy="1087120"/>
+                      <a:ext cx="6058535" cy="858520"/>
                     </a:xfrm>
                     <a:prstGeom prst="rect">
                       <a:avLst/>
@@ -2640,15 +2676,121 @@
       </w:r>
     </w:p>
     <w:p>
+      <w:pPr>
+        <w:jc w:val="both"/>
+        <w:rPr>
+          <w:rFonts w:ascii="Calibri" w:hAnsi="Calibri" w:cs="Arial"/>
+          <w:kern w:val="32"/>
+          <w:sz w:val="24"/>
+        </w:rPr>
+      </w:pPr>
+    </w:p>
+    <w:p>
+      <w:pPr>
+        <w:jc w:val="both"/>
+        <w:rPr>
+          <w:rFonts w:ascii="Calibri" w:hAnsi="Calibri" w:cs="Arial"/>
+          <w:kern w:val="32"/>
+          <w:sz w:val="24"/>
+        </w:rPr>
+      </w:pPr>
       <w:r>
         <w:rPr>
+          <w:rFonts w:ascii="Calibri" w:hAnsi="Calibri" w:cs="Arial"/>
+          <w:kern w:val="32"/>
+          <w:sz w:val="24"/>
+        </w:rPr>
+        <w:t>MigracionMS.csproj</w:t>
+      </w:r>
+    </w:p>
+    <w:p>
+      <w:pPr>
+        <w:jc w:val="both"/>
+        <w:rPr>
+          <w:rFonts w:ascii="Calibri" w:hAnsi="Calibri" w:cs="Arial"/>
+          <w:kern w:val="32"/>
+          <w:sz w:val="24"/>
+        </w:rPr>
+      </w:pPr>
+      <w:r>
+        <w:rPr>
+          <w:rFonts w:ascii="Calibri" w:hAnsi="Calibri" w:cs="Arial"/>
+          <w:kern w:val="32"/>
+          <w:sz w:val="24"/>
+        </w:rPr>
+        <w:t xml:space="preserve">Antiguo </w:t>
+      </w:r>
+      <w:r>
+        <w:rPr>
+          <w:rFonts w:ascii="Calibri" w:hAnsi="Calibri" w:cs="Arial"/>
+          <w:kern w:val="32"/>
+          <w:sz w:val="24"/>
+        </w:rPr>
+        <w:tab/>
+      </w:r>
+      <w:r>
+        <w:rPr>
+          <w:rFonts w:ascii="Calibri" w:hAnsi="Calibri" w:cs="Arial"/>
+          <w:kern w:val="32"/>
+          <w:sz w:val="24"/>
+        </w:rPr>
+        <w:tab/>
+      </w:r>
+      <w:r>
+        <w:rPr>
+          <w:rFonts w:ascii="Calibri" w:hAnsi="Calibri" w:cs="Arial"/>
+          <w:kern w:val="32"/>
+          <w:sz w:val="24"/>
+        </w:rPr>
+        <w:tab/>
+      </w:r>
+      <w:r>
+        <w:rPr>
+          <w:rFonts w:ascii="Calibri" w:hAnsi="Calibri" w:cs="Arial"/>
+          <w:kern w:val="32"/>
+          <w:sz w:val="24"/>
+        </w:rPr>
+        <w:tab/>
+      </w:r>
+      <w:r>
+        <w:rPr>
+          <w:rFonts w:ascii="Calibri" w:hAnsi="Calibri" w:cs="Arial"/>
+          <w:kern w:val="32"/>
+          <w:sz w:val="24"/>
+        </w:rPr>
+        <w:tab/>
+      </w:r>
+      <w:r>
+        <w:rPr>
+          <w:rFonts w:ascii="Calibri" w:hAnsi="Calibri" w:cs="Arial"/>
+          <w:kern w:val="32"/>
+          <w:sz w:val="24"/>
+        </w:rPr>
+        <w:tab/>
+        <w:t>Nuevo</w:t>
+      </w:r>
+    </w:p>
+    <w:p>
+      <w:pPr>
+        <w:jc w:val="both"/>
+        <w:rPr>
+          <w:rFonts w:ascii="Calibri" w:hAnsi="Calibri" w:cs="Arial"/>
+          <w:kern w:val="32"/>
+          <w:sz w:val="24"/>
+        </w:rPr>
+      </w:pPr>
+      <w:r>
+        <w:rPr>
+          <w:rFonts w:ascii="Calibri" w:hAnsi="Calibri" w:cs="Arial"/>
           <w:noProof/>
+          <w:kern w:val="32"/>
+          <w:sz w:val="24"/>
         </w:rPr>
         <w:drawing>
-          <wp:inline distT="0" distB="0" distL="0" distR="0" wp14:anchorId="4F48F522" wp14:editId="549CBC55">
-            <wp:extent cx="5400040" cy="1909445"/>
+          <wp:inline distT="0" distB="0" distL="0" distR="0" wp14:anchorId="6EB04E03" wp14:editId="58E903AD">
+            <wp:extent cx="6058535" cy="1333500"/>
             <wp:effectExtent l="0" t="0" r="0" b="0"/>
-            <wp:docPr id="32701443" name="Imagen 1" descr="Texto&#10;&#10;Descripción generada automáticamente"/>
+            <wp:docPr id="1532862330" name="Imagen 1"/>
             <wp:cNvGraphicFramePr>
               <a:graphicFrameLocks xmlns:a="http://schemas.openxmlformats.org/drawingml/2006/main" noChangeAspect="1"/>
             </wp:cNvGraphicFramePr>
@@ -2656,11 +2798,11 @@
               <a:graphicData uri="http://schemas.openxmlformats.org/drawingml/2006/picture">
                 <pic:pic xmlns:pic="http://schemas.openxmlformats.org/drawingml/2006/picture">
                   <pic:nvPicPr>
-                    <pic:cNvPr id="32701443" name="Imagen 1" descr="Texto&#10;&#10;Descripción generada automáticamente"/>
+                    <pic:cNvPr id="1532862330" name=""/>
                     <pic:cNvPicPr/>
                   </pic:nvPicPr>
                   <pic:blipFill>
-                    <a:blip r:embed="rId19"/>
+                    <a:blip r:embed="rId21"/>
                     <a:stretch>
                       <a:fillRect/>
                     </a:stretch>
@@ -2668,7 +2810,7 @@
                   <pic:spPr>
                     <a:xfrm>
                       <a:off x="0" y="0"/>
-                      <a:ext cx="5400040" cy="1909445"/>
+                      <a:ext cx="6058535" cy="1333500"/>
                     </a:xfrm>
                     <a:prstGeom prst="rect">
                       <a:avLst/>
@@ -2682,15 +2824,146 @@
       </w:r>
     </w:p>
     <w:p>
+      <w:pPr>
+        <w:jc w:val="both"/>
+        <w:rPr>
+          <w:rFonts w:ascii="Calibri" w:hAnsi="Calibri" w:cs="Arial"/>
+          <w:kern w:val="32"/>
+          <w:sz w:val="24"/>
+        </w:rPr>
+      </w:pPr>
+    </w:p>
+    <w:p>
+      <w:pPr>
+        <w:jc w:val="both"/>
+        <w:rPr>
+          <w:rFonts w:ascii="Calibri" w:hAnsi="Calibri" w:cs="Arial"/>
+          <w:kern w:val="32"/>
+          <w:sz w:val="24"/>
+        </w:rPr>
+      </w:pPr>
       <w:r>
         <w:rPr>
-          <w:noProof/>
+          <w:rFonts w:ascii="Calibri" w:hAnsi="Calibri" w:cs="Arial"/>
+          <w:kern w:val="32"/>
+          <w:sz w:val="24"/>
+        </w:rPr>
+        <w:t>Sistema/Modulo: PersonaES</w:t>
+      </w:r>
+    </w:p>
+    <w:p>
+      <w:pPr>
+        <w:jc w:val="both"/>
+        <w:rPr>
+          <w:rFonts w:ascii="Calibri" w:hAnsi="Calibri" w:cs="Arial"/>
+          <w:kern w:val="32"/>
+          <w:sz w:val="24"/>
+        </w:rPr>
+      </w:pPr>
+      <w:r>
+        <w:rPr>
+          <w:rFonts w:ascii="Calibri" w:hAnsi="Calibri" w:cs="Arial"/>
+          <w:kern w:val="32"/>
+          <w:sz w:val="24"/>
+        </w:rPr>
+        <w:t>RepositoryIMPL</w:t>
+      </w:r>
+    </w:p>
+    <w:p>
+      <w:pPr>
+        <w:jc w:val="both"/>
+        <w:rPr>
+          <w:rFonts w:ascii="Calibri" w:hAnsi="Calibri" w:cs="Arial"/>
+          <w:kern w:val="32"/>
+          <w:sz w:val="24"/>
+        </w:rPr>
+      </w:pPr>
+      <w:r>
+        <w:rPr>
+          <w:rFonts w:ascii="Calibri" w:hAnsi="Calibri" w:cs="Arial"/>
+          <w:kern w:val="32"/>
+          <w:sz w:val="24"/>
+        </w:rPr>
+        <w:t xml:space="preserve">Antiguo </w:t>
+      </w:r>
+      <w:r>
+        <w:rPr>
+          <w:rFonts w:ascii="Calibri" w:hAnsi="Calibri" w:cs="Arial"/>
+          <w:kern w:val="32"/>
+          <w:sz w:val="24"/>
+        </w:rPr>
+        <w:tab/>
+      </w:r>
+      <w:r>
+        <w:rPr>
+          <w:rFonts w:ascii="Calibri" w:hAnsi="Calibri" w:cs="Arial"/>
+          <w:kern w:val="32"/>
+          <w:sz w:val="24"/>
+        </w:rPr>
+        <w:tab/>
+      </w:r>
+      <w:r>
+        <w:rPr>
+          <w:rFonts w:ascii="Calibri" w:hAnsi="Calibri" w:cs="Arial"/>
+          <w:kern w:val="32"/>
+          <w:sz w:val="24"/>
+        </w:rPr>
+        <w:tab/>
+      </w:r>
+      <w:r>
+        <w:rPr>
+          <w:rFonts w:ascii="Calibri" w:hAnsi="Calibri" w:cs="Arial"/>
+          <w:kern w:val="32"/>
+          <w:sz w:val="24"/>
+        </w:rPr>
+        <w:tab/>
+      </w:r>
+      <w:r>
+        <w:rPr>
+          <w:rFonts w:ascii="Calibri" w:hAnsi="Calibri" w:cs="Arial"/>
+          <w:kern w:val="32"/>
+          <w:sz w:val="24"/>
+        </w:rPr>
+        <w:tab/>
+      </w:r>
+      <w:r>
+        <w:rPr>
+          <w:rFonts w:ascii="Calibri" w:hAnsi="Calibri" w:cs="Arial"/>
+          <w:kern w:val="32"/>
+          <w:sz w:val="24"/>
+        </w:rPr>
+        <w:tab/>
+      </w:r>
+      <w:r>
+        <w:rPr>
+          <w:rFonts w:ascii="Calibri" w:hAnsi="Calibri" w:cs="Arial"/>
+          <w:kern w:val="32"/>
+          <w:sz w:val="24"/>
+        </w:rPr>
+        <w:tab/>
+        <w:t>Nuevo</w:t>
+      </w:r>
+    </w:p>
+    <w:p>
+      <w:pPr>
+        <w:jc w:val="both"/>
+        <w:rPr>
+          <w:rFonts w:ascii="Calibri" w:hAnsi="Calibri" w:cs="Arial"/>
+          <w:kern w:val="32"/>
+          <w:sz w:val="24"/>
+        </w:rPr>
+      </w:pPr>
+      <w:r>
+        <w:rPr>
+          <w:rFonts w:ascii="Calibri" w:hAnsi="Calibri" w:cs="Arial"/>
+          <w:kern w:val="32"/>
+          <w:sz w:val="24"/>
         </w:rPr>
         <w:drawing>
-          <wp:inline distT="0" distB="0" distL="0" distR="0" wp14:anchorId="035528FA" wp14:editId="7511A901">
-            <wp:extent cx="5400040" cy="434340"/>
-            <wp:effectExtent l="0" t="0" r="0" b="3810"/>
-            <wp:docPr id="1650709159" name="Imagen 1"/>
+          <wp:inline distT="0" distB="0" distL="0" distR="0" wp14:anchorId="2E693D91" wp14:editId="1C4F17E3">
+            <wp:extent cx="6058535" cy="1284605"/>
+            <wp:effectExtent l="0" t="0" r="0" b="0"/>
+            <wp:docPr id="589815789" name="Imagen 1"/>
             <wp:cNvGraphicFramePr>
               <a:graphicFrameLocks xmlns:a="http://schemas.openxmlformats.org/drawingml/2006/main" noChangeAspect="1"/>
             </wp:cNvGraphicFramePr>
@@ -2698,11 +2971,11 @@
               <a:graphicData uri="http://schemas.openxmlformats.org/drawingml/2006/picture">
                 <pic:pic xmlns:pic="http://schemas.openxmlformats.org/drawingml/2006/picture">
                   <pic:nvPicPr>
-                    <pic:cNvPr id="1650709159" name=""/>
+                    <pic:cNvPr id="589815789" name=""/>
                     <pic:cNvPicPr/>
                   </pic:nvPicPr>
                   <pic:blipFill>
-                    <a:blip r:embed="rId20"/>
+                    <a:blip r:embed="rId22"/>
                     <a:stretch>
                       <a:fillRect/>
                     </a:stretch>
@@ -2710,7 +2983,7 @@
                   <pic:spPr>
                     <a:xfrm>
                       <a:off x="0" y="0"/>
-                      <a:ext cx="5400040" cy="434340"/>
+                      <a:ext cx="6058535" cy="1284605"/>
                     </a:xfrm>
                     <a:prstGeom prst="rect">
                       <a:avLst/>
@@ -2723,320 +2996,11 @@
         </w:drawing>
       </w:r>
     </w:p>
-    <w:p>
-      <w:r>
-        <w:rPr>
-          <w:noProof/>
-        </w:rPr>
-        <w:lastRenderedPageBreak/>
-        <w:drawing>
-          <wp:inline distT="0" distB="0" distL="0" distR="0" wp14:anchorId="418D6F52" wp14:editId="1BF1DF6C">
-            <wp:extent cx="5400040" cy="1995170"/>
-            <wp:effectExtent l="0" t="0" r="0" b="5080"/>
-            <wp:docPr id="934092641" name="Imagen 1" descr="Interfaz de usuario gráfica, Texto, Aplicación&#10;&#10;Descripción generada automáticamente"/>
-            <wp:cNvGraphicFramePr>
-              <a:graphicFrameLocks xmlns:a="http://schemas.openxmlformats.org/drawingml/2006/main" noChangeAspect="1"/>
-            </wp:cNvGraphicFramePr>
-            <a:graphic xmlns:a="http://schemas.openxmlformats.org/drawingml/2006/main">
-              <a:graphicData uri="http://schemas.openxmlformats.org/drawingml/2006/picture">
-                <pic:pic xmlns:pic="http://schemas.openxmlformats.org/drawingml/2006/picture">
-                  <pic:nvPicPr>
-                    <pic:cNvPr id="934092641" name="Imagen 1" descr="Interfaz de usuario gráfica, Texto, Aplicación&#10;&#10;Descripción generada automáticamente"/>
-                    <pic:cNvPicPr/>
-                  </pic:nvPicPr>
-                  <pic:blipFill>
-                    <a:blip r:embed="rId21"/>
-                    <a:stretch>
-                      <a:fillRect/>
-                    </a:stretch>
-                  </pic:blipFill>
-                  <pic:spPr>
-                    <a:xfrm>
-                      <a:off x="0" y="0"/>
-                      <a:ext cx="5400040" cy="1995170"/>
-                    </a:xfrm>
-                    <a:prstGeom prst="rect">
-                      <a:avLst/>
-                    </a:prstGeom>
-                  </pic:spPr>
-                </pic:pic>
-              </a:graphicData>
-            </a:graphic>
-          </wp:inline>
-        </w:drawing>
-      </w:r>
-    </w:p>
-    <w:p>
-      <w:r>
-        <w:rPr>
-          <w:noProof/>
-        </w:rPr>
-        <w:drawing>
-          <wp:inline distT="0" distB="0" distL="0" distR="0" wp14:anchorId="61F3961B" wp14:editId="29150435">
-            <wp:extent cx="5400040" cy="1354455"/>
-            <wp:effectExtent l="0" t="0" r="0" b="0"/>
-            <wp:docPr id="731480667" name="Imagen 1" descr="Interfaz de usuario gráfica, Aplicación&#10;&#10;Descripción generada automáticamente"/>
-            <wp:cNvGraphicFramePr>
-              <a:graphicFrameLocks xmlns:a="http://schemas.openxmlformats.org/drawingml/2006/main" noChangeAspect="1"/>
-            </wp:cNvGraphicFramePr>
-            <a:graphic xmlns:a="http://schemas.openxmlformats.org/drawingml/2006/main">
-              <a:graphicData uri="http://schemas.openxmlformats.org/drawingml/2006/picture">
-                <pic:pic xmlns:pic="http://schemas.openxmlformats.org/drawingml/2006/picture">
-                  <pic:nvPicPr>
-                    <pic:cNvPr id="731480667" name="Imagen 1" descr="Interfaz de usuario gráfica, Aplicación&#10;&#10;Descripción generada automáticamente"/>
-                    <pic:cNvPicPr/>
-                  </pic:nvPicPr>
-                  <pic:blipFill>
-                    <a:blip r:embed="rId22"/>
-                    <a:stretch>
-                      <a:fillRect/>
-                    </a:stretch>
-                  </pic:blipFill>
-                  <pic:spPr>
-                    <a:xfrm>
-                      <a:off x="0" y="0"/>
-                      <a:ext cx="5400040" cy="1354455"/>
-                    </a:xfrm>
-                    <a:prstGeom prst="rect">
-                      <a:avLst/>
-                    </a:prstGeom>
-                  </pic:spPr>
-                </pic:pic>
-              </a:graphicData>
-            </a:graphic>
-          </wp:inline>
-        </w:drawing>
-      </w:r>
-    </w:p>
-    <w:p>
-      <w:r>
-        <w:rPr>
-          <w:noProof/>
-        </w:rPr>
-        <w:drawing>
-          <wp:inline distT="0" distB="0" distL="0" distR="0" wp14:anchorId="1F9DEB6B" wp14:editId="691E9737">
-            <wp:extent cx="5400040" cy="1437005"/>
-            <wp:effectExtent l="0" t="0" r="0" b="0"/>
-            <wp:docPr id="1700569389" name="Imagen 1" descr="Interfaz de usuario gráfica, Texto, Aplicación&#10;&#10;Descripción generada automáticamente"/>
-            <wp:cNvGraphicFramePr>
-              <a:graphicFrameLocks xmlns:a="http://schemas.openxmlformats.org/drawingml/2006/main" noChangeAspect="1"/>
-            </wp:cNvGraphicFramePr>
-            <a:graphic xmlns:a="http://schemas.openxmlformats.org/drawingml/2006/main">
-              <a:graphicData uri="http://schemas.openxmlformats.org/drawingml/2006/picture">
-                <pic:pic xmlns:pic="http://schemas.openxmlformats.org/drawingml/2006/picture">
-                  <pic:nvPicPr>
-                    <pic:cNvPr id="1700569389" name="Imagen 1" descr="Interfaz de usuario gráfica, Texto, Aplicación&#10;&#10;Descripción generada automáticamente"/>
-                    <pic:cNvPicPr/>
-                  </pic:nvPicPr>
-                  <pic:blipFill>
-                    <a:blip r:embed="rId23"/>
-                    <a:stretch>
-                      <a:fillRect/>
-                    </a:stretch>
-                  </pic:blipFill>
-                  <pic:spPr>
-                    <a:xfrm>
-                      <a:off x="0" y="0"/>
-                      <a:ext cx="5400040" cy="1437005"/>
-                    </a:xfrm>
-                    <a:prstGeom prst="rect">
-                      <a:avLst/>
-                    </a:prstGeom>
-                  </pic:spPr>
-                </pic:pic>
-              </a:graphicData>
-            </a:graphic>
-          </wp:inline>
-        </w:drawing>
-      </w:r>
-    </w:p>
-    <w:p>
-      <w:r>
-        <w:rPr>
-          <w:noProof/>
-        </w:rPr>
-        <w:drawing>
-          <wp:inline distT="0" distB="0" distL="0" distR="0" wp14:anchorId="7BD9FE5B" wp14:editId="559BF73D">
-            <wp:extent cx="5400040" cy="1423035"/>
-            <wp:effectExtent l="0" t="0" r="0" b="5715"/>
-            <wp:docPr id="1242316905" name="Imagen 1" descr="Interfaz de usuario gráfica, Aplicación&#10;&#10;Descripción generada automáticamente"/>
-            <wp:cNvGraphicFramePr>
-              <a:graphicFrameLocks xmlns:a="http://schemas.openxmlformats.org/drawingml/2006/main" noChangeAspect="1"/>
-            </wp:cNvGraphicFramePr>
-            <a:graphic xmlns:a="http://schemas.openxmlformats.org/drawingml/2006/main">
-              <a:graphicData uri="http://schemas.openxmlformats.org/drawingml/2006/picture">
-                <pic:pic xmlns:pic="http://schemas.openxmlformats.org/drawingml/2006/picture">
-                  <pic:nvPicPr>
-                    <pic:cNvPr id="1242316905" name="Imagen 1" descr="Interfaz de usuario gráfica, Aplicación&#10;&#10;Descripción generada automáticamente"/>
-                    <pic:cNvPicPr/>
-                  </pic:nvPicPr>
-                  <pic:blipFill>
-                    <a:blip r:embed="rId24"/>
-                    <a:stretch>
-                      <a:fillRect/>
-                    </a:stretch>
-                  </pic:blipFill>
-                  <pic:spPr>
-                    <a:xfrm>
-                      <a:off x="0" y="0"/>
-                      <a:ext cx="5400040" cy="1423035"/>
-                    </a:xfrm>
-                    <a:prstGeom prst="rect">
-                      <a:avLst/>
-                    </a:prstGeom>
-                  </pic:spPr>
-                </pic:pic>
-              </a:graphicData>
-            </a:graphic>
-          </wp:inline>
-        </w:drawing>
-      </w:r>
-    </w:p>
-    <w:p>
-      <w:r>
-        <w:rPr>
-          <w:noProof/>
-        </w:rPr>
-        <w:lastRenderedPageBreak/>
-        <w:drawing>
-          <wp:inline distT="0" distB="0" distL="0" distR="0" wp14:anchorId="1848853A" wp14:editId="5B68CC54">
-            <wp:extent cx="5400040" cy="1374140"/>
-            <wp:effectExtent l="0" t="0" r="0" b="0"/>
-            <wp:docPr id="214143717" name="Imagen 1" descr="Interfaz de usuario gráfica, Aplicación&#10;&#10;Descripción generada automáticamente"/>
-            <wp:cNvGraphicFramePr>
-              <a:graphicFrameLocks xmlns:a="http://schemas.openxmlformats.org/drawingml/2006/main" noChangeAspect="1"/>
-            </wp:cNvGraphicFramePr>
-            <a:graphic xmlns:a="http://schemas.openxmlformats.org/drawingml/2006/main">
-              <a:graphicData uri="http://schemas.openxmlformats.org/drawingml/2006/picture">
-                <pic:pic xmlns:pic="http://schemas.openxmlformats.org/drawingml/2006/picture">
-                  <pic:nvPicPr>
-                    <pic:cNvPr id="214143717" name="Imagen 1" descr="Interfaz de usuario gráfica, Aplicación&#10;&#10;Descripción generada automáticamente"/>
-                    <pic:cNvPicPr/>
-                  </pic:nvPicPr>
-                  <pic:blipFill>
-                    <a:blip r:embed="rId25"/>
-                    <a:stretch>
-                      <a:fillRect/>
-                    </a:stretch>
-                  </pic:blipFill>
-                  <pic:spPr>
-                    <a:xfrm>
-                      <a:off x="0" y="0"/>
-                      <a:ext cx="5400040" cy="1374140"/>
-                    </a:xfrm>
-                    <a:prstGeom prst="rect">
-                      <a:avLst/>
-                    </a:prstGeom>
-                  </pic:spPr>
-                </pic:pic>
-              </a:graphicData>
-            </a:graphic>
-          </wp:inline>
-        </w:drawing>
-      </w:r>
-    </w:p>
-    <w:p/>
-    <w:p>
-      <w:pPr>
-        <w:rPr>
-          <w:b/>
-          <w:bCs/>
-        </w:rPr>
-      </w:pPr>
-      <w:proofErr w:type="spellStart"/>
-      <w:r>
-        <w:rPr>
-          <w:b/>
-          <w:bCs/>
-        </w:rPr>
-        <w:t>ControllerImpl</w:t>
-      </w:r>
-      <w:proofErr w:type="spellEnd"/>
-    </w:p>
-    <w:p>
-      <w:r>
-        <w:t xml:space="preserve">Anterior </w:t>
-      </w:r>
-      <w:r>
-        <w:tab/>
-      </w:r>
-      <w:r>
-        <w:tab/>
-      </w:r>
-      <w:r>
-        <w:tab/>
-      </w:r>
-      <w:r>
-        <w:tab/>
-      </w:r>
-      <w:r>
-        <w:tab/>
-      </w:r>
-      <w:r>
-        <w:tab/>
-      </w:r>
-      <w:r>
-        <w:t>Nuevo</w:t>
-      </w:r>
-    </w:p>
-    <w:p>
-      <w:r>
-        <w:rPr>
-          <w:noProof/>
-        </w:rPr>
-        <w:drawing>
-          <wp:inline distT="0" distB="0" distL="0" distR="0" wp14:anchorId="7861652E" wp14:editId="5E73A54E">
-            <wp:extent cx="5400040" cy="760730"/>
-            <wp:effectExtent l="0" t="0" r="0" b="1270"/>
-            <wp:docPr id="1117381001" name="Imagen 1" descr="Imagen que contiene Icono&#10;&#10;Descripción generada automáticamente"/>
-            <wp:cNvGraphicFramePr>
-              <a:graphicFrameLocks xmlns:a="http://schemas.openxmlformats.org/drawingml/2006/main" noChangeAspect="1"/>
-            </wp:cNvGraphicFramePr>
-            <a:graphic xmlns:a="http://schemas.openxmlformats.org/drawingml/2006/main">
-              <a:graphicData uri="http://schemas.openxmlformats.org/drawingml/2006/picture">
-                <pic:pic xmlns:pic="http://schemas.openxmlformats.org/drawingml/2006/picture">
-                  <pic:nvPicPr>
-                    <pic:cNvPr id="1117381001" name="Imagen 1" descr="Imagen que contiene Icono&#10;&#10;Descripción generada automáticamente"/>
-                    <pic:cNvPicPr/>
-                  </pic:nvPicPr>
-                  <pic:blipFill>
-                    <a:blip r:embed="rId26"/>
-                    <a:stretch>
-                      <a:fillRect/>
-                    </a:stretch>
-                  </pic:blipFill>
-                  <pic:spPr>
-                    <a:xfrm>
-                      <a:off x="0" y="0"/>
-                      <a:ext cx="5400040" cy="760730"/>
-                    </a:xfrm>
-                    <a:prstGeom prst="rect">
-                      <a:avLst/>
-                    </a:prstGeom>
-                  </pic:spPr>
-                </pic:pic>
-              </a:graphicData>
-            </a:graphic>
-          </wp:inline>
-        </w:drawing>
-      </w:r>
-    </w:p>
-    <w:p/>
-    <w:p>
-      <w:pPr>
-        <w:jc w:val="both"/>
-        <w:rPr>
-          <w:rFonts w:ascii="Calibri" w:hAnsi="Calibri" w:cs="Arial"/>
-          <w:kern w:val="32"/>
-          <w:sz w:val="24"/>
-        </w:rPr>
-      </w:pPr>
-    </w:p>
     <w:sectPr>
-      <w:headerReference w:type="default" r:id="rId27"/>
-      <w:footerReference w:type="default" r:id="rId28"/>
-      <w:headerReference w:type="first" r:id="rId29"/>
-      <w:footerReference w:type="first" r:id="rId30"/>
+      <w:headerReference w:type="default" r:id="rId23"/>
+      <w:footerReference w:type="default" r:id="rId24"/>
+      <w:headerReference w:type="first" r:id="rId25"/>
+      <w:footerReference w:type="first" r:id="rId26"/>
       <w:pgSz w:w="12240" w:h="15840" w:code="1"/>
       <w:pgMar w:top="1440" w:right="902" w:bottom="1440" w:left="1797" w:header="720" w:footer="720" w:gutter="0"/>
       <w:cols w:space="720"/>
@@ -3205,7 +3169,7 @@
         </mc:Choice>
         <mc:Fallback>
           <w:pict>
-            <v:rect w14:anchorId="422B1415" id="Rectangle 15" o:spid="_x0000_s1026" style="position:absolute;margin-left:-27pt;margin-top:0;width:9pt;height:11in;z-index:251658240;visibility:visible;mso-wrap-style:square;mso-width-percent:0;mso-height-percent:0;mso-wrap-distance-left:9pt;mso-wrap-distance-top:0;mso-wrap-distance-right:9pt;mso-wrap-distance-bottom:0;mso-position-horizontal:absolute;mso-position-horizontal-relative:text;mso-position-vertical:absolute;mso-position-vertical-relative:page;mso-width-percent:0;mso-height-percent:0;mso-width-relative:page;mso-height-relative:page;v-text-anchor:top" o:gfxdata="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" stroked="f">
+            <v:rect w14:anchorId="2AF247A3" id="Rectangle 15" o:spid="_x0000_s1026" style="position:absolute;margin-left:-27pt;margin-top:0;width:9pt;height:11in;z-index:251658240;visibility:visible;mso-wrap-style:square;mso-width-percent:0;mso-height-percent:0;mso-wrap-distance-left:9pt;mso-wrap-distance-top:0;mso-wrap-distance-right:9pt;mso-wrap-distance-bottom:0;mso-position-horizontal:absolute;mso-position-horizontal-relative:text;mso-position-vertical:absolute;mso-position-vertical-relative:page;mso-width-percent:0;mso-height-percent:0;mso-width-relative:page;mso-height-relative:page;v-text-anchor:top" o:gfxdata="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" stroked="f">
               <v:fill color2="#7f7f7f" focus="100%" type="gradient"/>
               <w10:wrap anchory="page"/>
               <w10:anchorlock/>
@@ -3302,7 +3266,7 @@
         </mc:Choice>
         <mc:Fallback>
           <w:pict>
-            <v:rect w14:anchorId="782DD303" id="Rectangle 14" o:spid="_x0000_s1026" style="position:absolute;margin-left:-81pt;margin-top:0;width:45pt;height:11in;z-index:251655168;visibility:visible;mso-wrap-style:square;mso-width-percent:0;mso-height-percent:0;mso-wrap-distance-left:9pt;mso-wrap-distance-top:0;mso-wrap-distance-right:9pt;mso-wrap-distance-bottom:0;mso-position-horizontal:absolute;mso-position-horizontal-relative:text;mso-position-vertical:absolute;mso-position-vertical-relative:page;mso-width-percent:0;mso-height-percent:0;mso-width-relative:page;mso-height-relative:page;v-text-anchor:top" o:gfxdata="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" stroked="f">
+            <v:rect w14:anchorId="66CDCDA0" id="Rectangle 14" o:spid="_x0000_s1026" style="position:absolute;margin-left:-81pt;margin-top:0;width:45pt;height:11in;z-index:251655168;visibility:visible;mso-wrap-style:square;mso-width-percent:0;mso-height-percent:0;mso-wrap-distance-left:9pt;mso-wrap-distance-top:0;mso-wrap-distance-right:9pt;mso-wrap-distance-bottom:0;mso-position-horizontal:absolute;mso-position-horizontal-relative:text;mso-position-vertical:absolute;mso-position-vertical-relative:page;mso-width-percent:0;mso-height-percent:0;mso-width-relative:page;mso-height-relative:page;v-text-anchor:top" o:gfxdata="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" stroked="f">
               <v:fill color2="#7f7f7f" focus="100%" type="gradient"/>
               <w10:wrap anchory="page"/>
               <w10:anchorlock/>
@@ -3531,7 +3495,7 @@
         </mc:Choice>
         <mc:Fallback>
           <w:pict>
-            <v:rect w14:anchorId="01B48C00" id="Rectangle 17" o:spid="_x0000_s1026" style="position:absolute;margin-left:-24pt;margin-top:12pt;width:9pt;height:11in;z-index:251661312;visibility:visible;mso-wrap-style:square;mso-width-percent:0;mso-height-percent:0;mso-wrap-distance-left:9pt;mso-wrap-distance-top:0;mso-wrap-distance-right:9pt;mso-wrap-distance-bottom:0;mso-position-horizontal:absolute;mso-position-horizontal-relative:text;mso-position-vertical:absolute;mso-position-vertical-relative:page;mso-width-percent:0;mso-height-percent:0;mso-width-relative:page;mso-height-relative:page;v-text-anchor:top" o:gfxdata="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" stroked="f">
+            <v:rect w14:anchorId="49C11F75" id="Rectangle 17" o:spid="_x0000_s1026" style="position:absolute;margin-left:-24pt;margin-top:12pt;width:9pt;height:11in;z-index:251661312;visibility:visible;mso-wrap-style:square;mso-width-percent:0;mso-height-percent:0;mso-wrap-distance-left:9pt;mso-wrap-distance-top:0;mso-wrap-distance-right:9pt;mso-wrap-distance-bottom:0;mso-position-horizontal:absolute;mso-position-horizontal-relative:text;mso-position-vertical:absolute;mso-position-vertical-relative:page;mso-width-percent:0;mso-height-percent:0;mso-width-relative:page;mso-height-relative:page;v-text-anchor:top" o:gfxdata="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" stroked="f">
               <v:fill color2="#7f7f7f" focus="100%" type="gradient"/>
               <w10:wrap anchory="page"/>
               <w10:anchorlock/>
@@ -3625,7 +3589,7 @@
         </mc:Choice>
         <mc:Fallback>
           <w:pict>
-            <v:rect w14:anchorId="2F4B2BF3" id="Rectangle 16" o:spid="_x0000_s1026" style="position:absolute;margin-left:-78pt;margin-top:12pt;width:45pt;height:11in;z-index:251657216;visibility:visible;mso-wrap-style:square;mso-width-percent:0;mso-height-percent:0;mso-wrap-distance-left:9pt;mso-wrap-distance-top:0;mso-wrap-distance-right:9pt;mso-wrap-distance-bottom:0;mso-position-horizontal:absolute;mso-position-horizontal-relative:text;mso-position-vertical:absolute;mso-position-vertical-relative:page;mso-width-percent:0;mso-height-percent:0;mso-width-relative:page;mso-height-relative:page;v-text-anchor:top" o:gfxdata="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" stroked="f">
+            <v:rect w14:anchorId="4A3335F5" id="Rectangle 16" o:spid="_x0000_s1026" style="position:absolute;margin-left:-78pt;margin-top:12pt;width:45pt;height:11in;z-index:251657216;visibility:visible;mso-wrap-style:square;mso-width-percent:0;mso-height-percent:0;mso-wrap-distance-left:9pt;mso-wrap-distance-top:0;mso-wrap-distance-right:9pt;mso-wrap-distance-bottom:0;mso-position-horizontal:absolute;mso-position-horizontal-relative:text;mso-position-vertical:absolute;mso-position-vertical-relative:page;mso-width-percent:0;mso-height-percent:0;mso-width-relative:page;mso-height-relative:page;v-text-anchor:top" o:gfxdata="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" stroked="f">
               <v:fill color2="#7f7f7f" focus="100%" type="gradient"/>
               <w10:wrap anchory="page"/>
               <w10:anchorlock/>
@@ -5029,6 +4993,48 @@
               <w:rFonts w:ascii="Arial" w:hAnsi="Arial"/>
               <w:lang w:val="es-MX"/>
             </w:rPr>
+            <w:fldChar w:fldCharType="begin"/>
+          </w:r>
+          <w:r>
+            <w:rPr>
+              <w:rFonts w:ascii="Arial" w:hAnsi="Arial"/>
+              <w:lang w:val="es-MX"/>
+            </w:rPr>
+            <w:instrText xml:space="preserve"> INCLUDEPICTURE  "cid:image001.gif@01C98C24.E7947FB0" \* MERGEFORMATINET </w:instrText>
+          </w:r>
+          <w:r>
+            <w:rPr>
+              <w:rFonts w:ascii="Arial" w:hAnsi="Arial"/>
+              <w:lang w:val="es-MX"/>
+            </w:rPr>
+            <w:fldChar w:fldCharType="separate"/>
+          </w:r>
+          <w:r>
+            <w:rPr>
+              <w:rFonts w:ascii="Arial" w:hAnsi="Arial"/>
+              <w:lang w:val="es-MX"/>
+            </w:rPr>
+            <w:fldChar w:fldCharType="begin"/>
+          </w:r>
+          <w:r>
+            <w:rPr>
+              <w:rFonts w:ascii="Arial" w:hAnsi="Arial"/>
+              <w:lang w:val="es-MX"/>
+            </w:rPr>
+            <w:instrText xml:space="preserve"> INCLUDEPICTURE  "cid:image001.gif@01C98C24.E7947FB0" \* MERGEFORMATINET </w:instrText>
+          </w:r>
+          <w:r>
+            <w:rPr>
+              <w:rFonts w:ascii="Arial" w:hAnsi="Arial"/>
+              <w:lang w:val="es-MX"/>
+            </w:rPr>
+            <w:fldChar w:fldCharType="separate"/>
+          </w:r>
+          <w:r>
+            <w:rPr>
+              <w:rFonts w:ascii="Arial" w:hAnsi="Arial"/>
+              <w:lang w:val="es-MX"/>
+            </w:rPr>
             <w:pict w14:anchorId="2721AE74">
               <v:shapetype id="_x0000_t75" coordsize="21600,21600" o:spt="75" o:preferrelative="t" path="m@4@5l@4@11@9@11@9@5xe" filled="f" stroked="f">
                 <v:stroke joinstyle="miter"/>
@@ -5495,6 +5501,20 @@
             </w:rPr>
             <w:fldChar w:fldCharType="end"/>
           </w:r>
+          <w:r>
+            <w:rPr>
+              <w:rFonts w:ascii="Arial" w:hAnsi="Arial"/>
+              <w:lang w:val="es-MX"/>
+            </w:rPr>
+            <w:fldChar w:fldCharType="end"/>
+          </w:r>
+          <w:r>
+            <w:rPr>
+              <w:rFonts w:ascii="Arial" w:hAnsi="Arial"/>
+              <w:lang w:val="es-MX"/>
+            </w:rPr>
+            <w:fldChar w:fldCharType="end"/>
+          </w:r>
         </w:p>
       </w:tc>
       <w:tc>
@@ -5737,35 +5757,7 @@
               <w:rFonts w:ascii="Arial" w:hAnsi="Arial"/>
               <w:sz w:val="22"/>
             </w:rPr>
-            <w:t>2</w:t>
-          </w:r>
-          <w:r>
-            <w:rPr>
-              <w:rFonts w:ascii="Arial" w:hAnsi="Arial"/>
-              <w:sz w:val="22"/>
-            </w:rPr>
-            <w:t>0</w:t>
-          </w:r>
-          <w:r>
-            <w:rPr>
-              <w:rFonts w:ascii="Arial" w:hAnsi="Arial"/>
-              <w:sz w:val="22"/>
-            </w:rPr>
-            <w:t>/0</w:t>
-          </w:r>
-          <w:r>
-            <w:rPr>
-              <w:rFonts w:ascii="Arial" w:hAnsi="Arial"/>
-              <w:sz w:val="22"/>
-            </w:rPr>
-            <w:t>4</w:t>
-          </w:r>
-          <w:r>
-            <w:rPr>
-              <w:rFonts w:ascii="Arial" w:hAnsi="Arial"/>
-              <w:sz w:val="22"/>
-            </w:rPr>
-            <w:t>/21</w:t>
+            <w:t>09/30/2024</w:t>
           </w:r>
         </w:p>
       </w:tc>
@@ -5897,15 +5889,59 @@
         <w:tcPr>
           <w:tcW w:w="1852" w:type="dxa"/>
           <w:vMerge w:val="restart"/>
+          <w:vAlign w:val="center"/>
         </w:tcPr>
         <w:p>
           <w:pPr>
             <w:pStyle w:val="Encabezado"/>
+            <w:jc w:val="center"/>
             <w:rPr>
               <w:rFonts w:ascii="Arial" w:hAnsi="Arial"/>
               <w:sz w:val="24"/>
             </w:rPr>
           </w:pPr>
+          <w:r>
+            <w:rPr>
+              <w:rFonts w:ascii="Arial" w:hAnsi="Arial"/>
+              <w:lang w:val="es-MX"/>
+            </w:rPr>
+            <w:fldChar w:fldCharType="begin"/>
+          </w:r>
+          <w:r>
+            <w:rPr>
+              <w:rFonts w:ascii="Arial" w:hAnsi="Arial"/>
+              <w:lang w:val="es-MX"/>
+            </w:rPr>
+            <w:instrText xml:space="preserve"> INCLUDEPICTURE  "cid:image001.gif@01C98C24.E7947FB0" \* MERGEFORMATINET </w:instrText>
+          </w:r>
+          <w:r>
+            <w:rPr>
+              <w:rFonts w:ascii="Arial" w:hAnsi="Arial"/>
+              <w:lang w:val="es-MX"/>
+            </w:rPr>
+            <w:fldChar w:fldCharType="separate"/>
+          </w:r>
+          <w:r>
+            <w:rPr>
+              <w:rFonts w:ascii="Arial" w:hAnsi="Arial"/>
+              <w:lang w:val="es-MX"/>
+            </w:rPr>
+            <w:fldChar w:fldCharType="begin"/>
+          </w:r>
+          <w:r>
+            <w:rPr>
+              <w:rFonts w:ascii="Arial" w:hAnsi="Arial"/>
+              <w:lang w:val="es-MX"/>
+            </w:rPr>
+            <w:instrText xml:space="preserve"> INCLUDEPICTURE  "cid:image001.gif@01C98C24.E7947FB0" \* MERGEFORMATINET </w:instrText>
+          </w:r>
+          <w:r>
+            <w:rPr>
+              <w:rFonts w:ascii="Arial" w:hAnsi="Arial"/>
+              <w:lang w:val="es-MX"/>
+            </w:rPr>
+            <w:fldChar w:fldCharType="separate"/>
+          </w:r>
           <w:r>
             <w:rPr>
               <w:rFonts w:ascii="Arial" w:hAnsi="Arial"/>
@@ -7254,10 +7290,24 @@
                 <v:path o:extrusionok="f" gradientshapeok="t" o:connecttype="rect"/>
                 <o:lock v:ext="edit" aspectratio="t"/>
               </v:shapetype>
-              <v:shape id="_x0000_i1036" type="#_x0000_t75" style="width:87pt;height:69pt" fillcolor="window">
+              <v:shape id="_x0000_i1026" type="#_x0000_t75" style="width:87pt;height:69pt" fillcolor="window">
                 <v:imagedata r:id="rId2" r:href="rId1"/>
               </v:shape>
             </w:pict>
+          </w:r>
+          <w:r>
+            <w:rPr>
+              <w:rFonts w:ascii="Arial" w:hAnsi="Arial"/>
+              <w:lang w:val="es-MX"/>
+            </w:rPr>
+            <w:fldChar w:fldCharType="end"/>
+          </w:r>
+          <w:r>
+            <w:rPr>
+              <w:rFonts w:ascii="Arial" w:hAnsi="Arial"/>
+              <w:lang w:val="es-MX"/>
+            </w:rPr>
+            <w:fldChar w:fldCharType="end"/>
           </w:r>
           <w:r>
             <w:rPr>
@@ -7706,6 +7756,7 @@
         <w:tcPr>
           <w:tcW w:w="3780" w:type="dxa"/>
           <w:vMerge w:val="restart"/>
+          <w:vAlign w:val="center"/>
         </w:tcPr>
         <w:p>
           <w:pPr>
@@ -7734,7 +7785,7 @@
               <w:b/>
               <w:sz w:val="24"/>
             </w:rPr>
-            <w:t xml:space="preserve">DOCUMENTACION TÉCNICA </w:t>
+            <w:t>DOCUMENTACION TÉCNICA</w:t>
           </w:r>
         </w:p>
         <w:p>
@@ -7757,6 +7808,7 @@
         <w:p>
           <w:pPr>
             <w:pStyle w:val="Encabezado"/>
+            <w:jc w:val="center"/>
             <w:rPr>
               <w:rFonts w:ascii="Arial" w:hAnsi="Arial"/>
               <w:sz w:val="24"/>
@@ -7891,10 +7943,12 @@
         <w:tcPr>
           <w:tcW w:w="1852" w:type="dxa"/>
           <w:vMerge/>
+          <w:vAlign w:val="center"/>
         </w:tcPr>
         <w:p>
           <w:pPr>
             <w:pStyle w:val="Encabezado"/>
+            <w:jc w:val="center"/>
             <w:rPr>
               <w:rFonts w:ascii="Arial" w:hAnsi="Arial"/>
               <w:sz w:val="24"/>
@@ -7906,10 +7960,12 @@
         <w:tcPr>
           <w:tcW w:w="3780" w:type="dxa"/>
           <w:vMerge/>
+          <w:vAlign w:val="center"/>
         </w:tcPr>
         <w:p>
           <w:pPr>
             <w:pStyle w:val="Encabezado"/>
+            <w:jc w:val="center"/>
             <w:rPr>
               <w:rFonts w:ascii="Arial" w:hAnsi="Arial"/>
               <w:sz w:val="24"/>
@@ -7925,6 +7981,7 @@
         <w:p>
           <w:pPr>
             <w:pStyle w:val="Encabezado"/>
+            <w:jc w:val="center"/>
             <w:rPr>
               <w:rFonts w:ascii="Arial" w:hAnsi="Arial"/>
               <w:sz w:val="22"/>
@@ -7942,42 +7999,7 @@
               <w:rFonts w:ascii="Arial" w:hAnsi="Arial"/>
               <w:sz w:val="22"/>
             </w:rPr>
-            <w:t>2</w:t>
-          </w:r>
-          <w:r>
-            <w:rPr>
-              <w:rFonts w:ascii="Arial" w:hAnsi="Arial"/>
-              <w:sz w:val="22"/>
-            </w:rPr>
-            <w:t>2</w:t>
-          </w:r>
-          <w:r>
-            <w:rPr>
-              <w:rFonts w:ascii="Arial" w:hAnsi="Arial"/>
-              <w:sz w:val="22"/>
-            </w:rPr>
-            <w:t>/0</w:t>
-          </w:r>
-          <w:r>
-            <w:rPr>
-              <w:rFonts w:ascii="Arial" w:hAnsi="Arial"/>
-              <w:sz w:val="22"/>
-            </w:rPr>
-            <w:t>7</w:t>
-          </w:r>
-          <w:r>
-            <w:rPr>
-              <w:rFonts w:ascii="Arial" w:hAnsi="Arial"/>
-              <w:sz w:val="22"/>
-            </w:rPr>
-            <w:t>/2</w:t>
-          </w:r>
-          <w:r>
-            <w:rPr>
-              <w:rFonts w:ascii="Arial" w:hAnsi="Arial"/>
-              <w:sz w:val="22"/>
-            </w:rPr>
-            <w:t>4</w:t>
+            <w:t>09/30/2024</w:t>
           </w:r>
         </w:p>
       </w:tc>
@@ -7991,10 +8013,12 @@
         <w:tcPr>
           <w:tcW w:w="1852" w:type="dxa"/>
           <w:vMerge/>
+          <w:vAlign w:val="center"/>
         </w:tcPr>
         <w:p>
           <w:pPr>
             <w:pStyle w:val="Encabezado"/>
+            <w:jc w:val="center"/>
             <w:rPr>
               <w:rFonts w:ascii="Arial" w:hAnsi="Arial"/>
               <w:sz w:val="24"/>
@@ -8006,10 +8030,12 @@
         <w:tcPr>
           <w:tcW w:w="3780" w:type="dxa"/>
           <w:vMerge/>
+          <w:vAlign w:val="center"/>
         </w:tcPr>
         <w:p>
           <w:pPr>
             <w:pStyle w:val="Encabezado"/>
+            <w:jc w:val="center"/>
             <w:rPr>
               <w:rFonts w:ascii="Arial" w:hAnsi="Arial"/>
               <w:sz w:val="24"/>
@@ -8025,6 +8051,7 @@
         <w:p>
           <w:pPr>
             <w:pStyle w:val="Encabezado"/>
+            <w:jc w:val="center"/>
             <w:rPr>
               <w:rFonts w:ascii="Arial" w:hAnsi="Arial"/>
               <w:sz w:val="24"/>
@@ -8035,12 +8062,13 @@
               <w:rFonts w:ascii="Arial" w:hAnsi="Arial"/>
               <w:sz w:val="24"/>
             </w:rPr>
-            <w:t xml:space="preserve">CÓDIGO: </w:t>
+            <w:t>CÓDIGO:</w:t>
           </w:r>
         </w:p>
         <w:p>
           <w:pPr>
             <w:pStyle w:val="Encabezado"/>
+            <w:jc w:val="center"/>
             <w:rPr>
               <w:rFonts w:ascii="Arial" w:hAnsi="Arial"/>
               <w:sz w:val="24"/>
@@ -8918,7 +8946,7 @@
   <w:abstractNum w:abstractNumId="19" w15:restartNumberingAfterBreak="0">
     <w:nsid w:val="274537CD"/>
     <w:multiLevelType w:val="hybridMultilevel"/>
-    <w:tmpl w:val="E1307F22"/>
+    <w:tmpl w:val="2B28EC12"/>
     <w:lvl w:ilvl="0" w:tplc="300A0001">
       <w:start w:val="1"/>
       <w:numFmt w:val="bullet"/>
@@ -11027,6 +11055,7 @@
   <w:style w:type="paragraph" w:default="1" w:styleId="Normal">
     <w:name w:val="Normal"/>
     <w:qFormat/>
+    <w:rsid w:val="009D2CCB"/>
     <w:pPr>
       <w:spacing w:before="120"/>
     </w:pPr>
@@ -13674,21 +13703,6 @@
 </file>
 
 <file path=customXml/item1.xml><?xml version="1.0" encoding="utf-8"?>
-<?mso-contentType ?>
-<FormTemplates xmlns="http://schemas.microsoft.com/sharepoint/v3/contenttype/forms">
-  <Display>DocumentLibraryForm</Display>
-  <Edit>DocumentLibraryForm</Edit>
-  <New>DocumentLibraryForm</New>
-</FormTemplates>
-</file>
-
-<file path=customXml/item2.xml><?xml version="1.0" encoding="utf-8"?>
-<p:properties xmlns:p="http://schemas.microsoft.com/office/2006/metadata/properties" xmlns:xsi="http://www.w3.org/2001/XMLSchema-instance" xmlns:pc="http://schemas.microsoft.com/office/infopath/2007/PartnerControls">
-  <documentManagement/>
-</p:properties>
-</file>
-
-<file path=customXml/item3.xml><?xml version="1.0" encoding="utf-8"?>
 <ct:contentTypeSchema xmlns:ct="http://schemas.microsoft.com/office/2006/metadata/contentType" xmlns:ma="http://schemas.microsoft.com/office/2006/metadata/properties/metaAttributes" ct:_="" ma:_="" ma:contentTypeName="Document" ma:contentTypeID="0x010100BB291CEAB5F2B1478BF5E6D19447130B" ma:contentTypeVersion="0" ma:contentTypeDescription="Create a new document." ma:contentTypeScope="" ma:versionID="df566f9c6aaf7f7f78fdad091472d725">
   <xsd:schema xmlns:xsd="http://www.w3.org/2001/XMLSchema" xmlns:xs="http://www.w3.org/2001/XMLSchema" xmlns:p="http://schemas.microsoft.com/office/2006/metadata/properties" targetNamespace="http://schemas.microsoft.com/office/2006/metadata/properties" ma:root="true" ma:fieldsID="1b05d82d297216baf5b26c55225140df">
     <xsd:element name="properties">
@@ -13802,24 +13816,22 @@
 </ct:contentTypeSchema>
 </file>
 
-<file path=customXml/itemProps1.xml><?xml version="1.0" encoding="utf-8"?>
-<ds:datastoreItem xmlns:ds="http://schemas.openxmlformats.org/officeDocument/2006/customXml" ds:itemID="{F61D0C17-1FD1-4501-8A60-59E2DA1609CC}">
-  <ds:schemaRefs>
-    <ds:schemaRef ds:uri="http://schemas.microsoft.com/sharepoint/v3/contenttype/forms"/>
-  </ds:schemaRefs>
-</ds:datastoreItem>
+<file path=customXml/item2.xml><?xml version="1.0" encoding="utf-8"?>
+<?mso-contentType ?>
+<FormTemplates xmlns="http://schemas.microsoft.com/sharepoint/v3/contenttype/forms">
+  <Display>DocumentLibraryForm</Display>
+  <Edit>DocumentLibraryForm</Edit>
+  <New>DocumentLibraryForm</New>
+</FormTemplates>
 </file>
 
-<file path=customXml/itemProps2.xml><?xml version="1.0" encoding="utf-8"?>
-<ds:datastoreItem xmlns:ds="http://schemas.openxmlformats.org/officeDocument/2006/customXml" ds:itemID="{43C4B3ED-0854-4A7C-8023-BE218BAB22F3}">
-  <ds:schemaRefs>
-    <ds:schemaRef ds:uri="http://schemas.microsoft.com/office/2006/metadata/properties"/>
-    <ds:schemaRef ds:uri="http://schemas.microsoft.com/office/infopath/2007/PartnerControls"/>
-  </ds:schemaRefs>
-</ds:datastoreItem>
+<file path=customXml/item3.xml><?xml version="1.0" encoding="utf-8"?>
+<p:properties xmlns:p="http://schemas.microsoft.com/office/2006/metadata/properties" xmlns:xsi="http://www.w3.org/2001/XMLSchema-instance" xmlns:pc="http://schemas.microsoft.com/office/infopath/2007/PartnerControls">
+  <documentManagement/>
+</p:properties>
 </file>
 
-<file path=customXml/itemProps3.xml><?xml version="1.0" encoding="utf-8"?>
+<file path=customXml/itemProps1.xml><?xml version="1.0" encoding="utf-8"?>
 <ds:datastoreItem xmlns:ds="http://schemas.openxmlformats.org/officeDocument/2006/customXml" ds:itemID="{FFF549FE-7830-4911-828E-8BE15B888BA3}">
   <ds:schemaRefs>
     <ds:schemaRef ds:uri="http://schemas.microsoft.com/office/2006/metadata/contentType"/>
@@ -13833,4 +13845,21 @@
     <ds:schemaRef ds:uri="http://schemas.microsoft.com/office/infopath/2007/PartnerControls"/>
   </ds:schemaRefs>
 </ds:datastoreItem>
+</file>
+
+<file path=customXml/itemProps2.xml><?xml version="1.0" encoding="utf-8"?>
+<ds:datastoreItem xmlns:ds="http://schemas.openxmlformats.org/officeDocument/2006/customXml" ds:itemID="{F61D0C17-1FD1-4501-8A60-59E2DA1609CC}">
+  <ds:schemaRefs>
+    <ds:schemaRef ds:uri="http://schemas.microsoft.com/sharepoint/v3/contenttype/forms"/>
+  </ds:schemaRefs>
+</ds:datastoreItem>
+</file>
+
+<file path=customXml/itemProps3.xml><?xml version="1.0" encoding="utf-8"?>
+<ds:datastoreItem xmlns:ds="http://schemas.openxmlformats.org/officeDocument/2006/customXml" ds:itemID="{43C4B3ED-0854-4A7C-8023-BE218BAB22F3}">
+  <ds:schemaRefs>
+    <ds:schemaRef ds:uri="http://schemas.microsoft.com/office/2006/metadata/properties"/>
+    <ds:schemaRef ds:uri="http://schemas.microsoft.com/office/infopath/2007/PartnerControls"/>
+  </ds:schemaRefs>
+</ds:datastoreItem>
 </file>
</xml_diff>